<commit_message>
Update from in class development
</commit_message>
<xml_diff>
--- a/ECON 411 611 Syllabus.docx
+++ b/ECON 411 611 Syllabus.docx
@@ -511,15 +511,7 @@
         <w:t xml:space="preserve"> and</w:t>
       </w:r>
       <w:r>
-        <w:t xml:space="preserve"> </w:t>
-      </w:r>
-      <w:proofErr w:type="gramStart"/>
-      <w:r>
-        <w:t>practice with</w:t>
-      </w:r>
-      <w:proofErr w:type="gramEnd"/>
-      <w:r>
-        <w:t xml:space="preserve"> computational methods.</w:t>
+        <w:t xml:space="preserve"> practice with computational methods.</w:t>
       </w:r>
       <w:r>
         <w:t xml:space="preserve"> </w:t>
@@ -1436,58 +1428,107 @@
         <w:rPr>
           <w:bCs/>
         </w:rPr>
-        <w:t xml:space="preserve">. Students are required to share </w:t>
-      </w:r>
-      <w:proofErr w:type="gramStart"/>
-      <w:r>
-        <w:rPr>
+        <w:t>. Students are required to share screen.</w:t>
+      </w:r>
+    </w:p>
+    <w:bookmarkEnd w:id="4"/>
+    <w:p>
+      <w:pPr>
+        <w:rPr>
+          <w:b/>
           <w:bCs/>
         </w:rPr>
-        <w:t>screen</w:t>
-      </w:r>
-      <w:proofErr w:type="gramEnd"/>
-      <w:r>
-        <w:rPr>
+      </w:pPr>
+      <w:r>
+        <w:rPr>
+          <w:b/>
           <w:bCs/>
         </w:rPr>
-        <w:t>.</w:t>
-      </w:r>
-    </w:p>
-    <w:bookmarkEnd w:id="4"/>
-    <w:p>
-      <w:pPr>
+        <w:t>Class Notes</w:t>
+      </w:r>
+      <w:r>
         <w:rPr>
           <w:b/>
           <w:bCs/>
         </w:rPr>
-      </w:pPr>
+        <w:t xml:space="preserve"> (Participation)</w:t>
+      </w:r>
       <w:r>
         <w:rPr>
           <w:b/>
           <w:bCs/>
         </w:rPr>
-        <w:t>Class Notes</w:t>
-      </w:r>
-      <w:r>
+        <w:t>:</w:t>
+      </w:r>
+    </w:p>
+    <w:p>
+      <w:pPr>
+        <w:ind w:left="720"/>
+      </w:pPr>
+      <w:r>
+        <w:t xml:space="preserve">Class notes for each section should be recorded in a </w:t>
+      </w:r>
+      <w:proofErr w:type="spellStart"/>
+      <w:r>
+        <w:t>Jupyter</w:t>
+      </w:r>
+      <w:proofErr w:type="spellEnd"/>
+      <w:r>
+        <w:t xml:space="preserve"> Notebook and must be uploaded to your GitHub account by the last Sunday of each section by 11:59 PM. </w:t>
+      </w:r>
+      <w:r>
+        <w:t xml:space="preserve"> Class notes should be uploaded to a folder titled “In Class Projects”. </w:t>
+      </w:r>
+    </w:p>
+    <w:p>
+      <w:pPr>
+        <w:ind w:left="720"/>
         <w:rPr>
           <w:b/>
           <w:bCs/>
         </w:rPr>
-        <w:t xml:space="preserve"> (Participation)</w:t>
-      </w:r>
+      </w:pPr>
       <w:r>
         <w:rPr>
           <w:b/>
           <w:bCs/>
         </w:rPr>
-        <w:t>:</w:t>
+        <w:t>Notes should be in your own words</w:t>
       </w:r>
       <w:r>
         <w:rPr>
           <w:b/>
           <w:bCs/>
         </w:rPr>
-        <w:t>’</w:t>
+        <w:t xml:space="preserve">. </w:t>
+      </w:r>
+      <w:r>
+        <w:rPr>
+          <w:b/>
+          <w:bCs/>
+        </w:rPr>
+        <w:t>Notes should reflect exploration of concepts. If you create multiple iterations of a concept, include that in you</w:t>
+      </w:r>
+      <w:r>
+        <w:rPr>
+          <w:b/>
+          <w:bCs/>
+        </w:rPr>
+        <w:t>r</w:t>
+      </w:r>
+      <w:r>
+        <w:rPr>
+          <w:b/>
+          <w:bCs/>
+        </w:rPr>
+        <w:t xml:space="preserve"> notes</w:t>
+      </w:r>
+      <w:r>
+        <w:rPr>
+          <w:b/>
+          <w:bCs/>
+        </w:rPr>
+        <w:t>. Verbatim copies of the professor’s notes will be penalized.</w:t>
       </w:r>
     </w:p>
     <w:p>
@@ -1495,108 +1536,30 @@
         <w:ind w:left="720"/>
       </w:pPr>
       <w:r>
-        <w:t xml:space="preserve">Class notes for each section should be recorded in a </w:t>
-      </w:r>
-      <w:proofErr w:type="spellStart"/>
-      <w:r>
-        <w:t>Jupyter</w:t>
-      </w:r>
-      <w:proofErr w:type="spellEnd"/>
-      <w:r>
-        <w:t xml:space="preserve"> Notebook and must be uploaded to your GitHub account by the last Sunday of each section by 11:59 PM. </w:t>
-      </w:r>
-      <w:r>
-        <w:t xml:space="preserve"> Class notes should be uploaded to a folder titled “In Class Projects”. </w:t>
+        <w:t>S</w:t>
+      </w:r>
+      <w:r>
+        <w:t>tudent</w:t>
+      </w:r>
+      <w:r>
+        <w:t>s</w:t>
+      </w:r>
+      <w:r>
+        <w:t xml:space="preserve"> </w:t>
+      </w:r>
+      <w:r>
+        <w:t xml:space="preserve">are </w:t>
+      </w:r>
+      <w:r>
+        <w:t>expected to participate in class by working on exercises presented in class, asking questions, using online resources (i.e., Google, Stack Overflow, official Python documentation) to find solutions to problems, and participating in discussion.</w:t>
       </w:r>
     </w:p>
     <w:p>
       <w:pPr>
         <w:ind w:left="720"/>
-        <w:rPr>
-          <w:b/>
-          <w:bCs/>
-        </w:rPr>
-      </w:pPr>
-      <w:r>
-        <w:rPr>
-          <w:b/>
-          <w:bCs/>
-        </w:rPr>
-        <w:t>Notes should be in your own words</w:t>
-      </w:r>
-      <w:r>
-        <w:rPr>
-          <w:b/>
-          <w:bCs/>
-        </w:rPr>
-        <w:t xml:space="preserve">. </w:t>
-      </w:r>
-      <w:r>
-        <w:rPr>
-          <w:b/>
-          <w:bCs/>
-        </w:rPr>
-        <w:t>Notes should reflect exploration of concepts. If you create multiple iterations of a concept, include that in you</w:t>
-      </w:r>
-      <w:r>
-        <w:rPr>
-          <w:b/>
-          <w:bCs/>
-        </w:rPr>
-        <w:t>r</w:t>
-      </w:r>
-      <w:r>
-        <w:rPr>
-          <w:b/>
-          <w:bCs/>
-        </w:rPr>
-        <w:t xml:space="preserve"> notes</w:t>
-      </w:r>
-      <w:r>
-        <w:rPr>
-          <w:b/>
-          <w:bCs/>
-        </w:rPr>
-        <w:t>. Verbatim copies of the professor’s notes will be penalized.</w:t>
-      </w:r>
-    </w:p>
-    <w:p>
-      <w:pPr>
-        <w:ind w:left="720"/>
-      </w:pPr>
-      <w:r>
-        <w:t>S</w:t>
-      </w:r>
-      <w:r>
-        <w:t>tudent</w:t>
-      </w:r>
-      <w:r>
-        <w:t>s</w:t>
-      </w:r>
-      <w:r>
-        <w:t xml:space="preserve"> </w:t>
-      </w:r>
-      <w:r>
-        <w:t xml:space="preserve">are </w:t>
-      </w:r>
-      <w:r>
-        <w:t>expected to participate in class by working on exercises presented in class, asking questions, using online resources (i.e., Google, Stack Overflow, official Python documentation) to find solutions to problems, and participating in discussion.</w:t>
-      </w:r>
-    </w:p>
-    <w:p>
-      <w:pPr>
-        <w:ind w:left="720"/>
-      </w:pPr>
-      <w:r>
-        <w:t xml:space="preserve">Excused absences will be discussed on a </w:t>
-      </w:r>
-      <w:proofErr w:type="gramStart"/>
-      <w:r>
-        <w:t>case by case</w:t>
-      </w:r>
-      <w:proofErr w:type="gramEnd"/>
-      <w:r>
-        <w:t xml:space="preserve"> basis</w:t>
+      </w:pPr>
+      <w:r>
+        <w:t>Excused absences will be discussed on a case by case basis</w:t>
       </w:r>
     </w:p>
     <w:p>
@@ -1629,13 +1592,8 @@
       </w:pPr>
       <w:bookmarkStart w:id="5" w:name="_Hlk534454389"/>
       <w:bookmarkStart w:id="6" w:name="_Hlk534465623"/>
-      <w:proofErr w:type="gramStart"/>
-      <w:r>
-        <w:t>A</w:t>
-      </w:r>
-      <w:proofErr w:type="gramEnd"/>
-      <w:r>
-        <w:t xml:space="preserve"> homework is due at the end of </w:t>
+      <w:r>
+        <w:t xml:space="preserve">A homework is due at the end of </w:t>
       </w:r>
       <w:r>
         <w:t>the week indicated in the schedule</w:t>
@@ -1723,7 +1681,6 @@
         </w:rPr>
         <w:t xml:space="preserve"> must complete additional exercises </w:t>
       </w:r>
-      <w:proofErr w:type="gramStart"/>
       <w:r>
         <w:rPr>
           <w:b/>
@@ -1731,7 +1688,6 @@
         </w:rPr>
         <w:t>where</w:t>
       </w:r>
-      <w:proofErr w:type="gramEnd"/>
       <w:r>
         <w:rPr>
           <w:b/>
@@ -1786,15 +1742,7 @@
         <w:ind w:left="720"/>
       </w:pPr>
       <w:r>
-        <w:t xml:space="preserve">Students are expected to attend class. To receive credit for participation </w:t>
-      </w:r>
-      <w:proofErr w:type="gramStart"/>
-      <w:r>
-        <w:t>for</w:t>
-      </w:r>
-      <w:proofErr w:type="gramEnd"/>
-      <w:r>
-        <w:t xml:space="preserve"> a missed class</w:t>
+        <w:t>Students are expected to attend class. To receive credit for participation for a missed class</w:t>
       </w:r>
       <w:r>
         <w:t xml:space="preserve"> with an excused absence</w:t>
@@ -1815,15 +1763,7 @@
       </w:pPr>
       <w:r>
         <w:lastRenderedPageBreak/>
-        <w:t xml:space="preserve">Excused absences are specified in NDSU Policy 333 and include: participation in university sanctioned events, absences due to pregnancy or related conditions, religious observance, legally mandated absence, absence due to military service, personal illness, death of an immediate family member.  Students who anticipate excusable absences shall notify the instructor as soon as possible, preferably by the third week of class. In the case of unanticipated excusable events, the student needs to contact the instructor as soon as possible. Students have the responsibility to visit with the instructor if exams or assignments are scheduled during times </w:t>
-      </w:r>
-      <w:proofErr w:type="gramStart"/>
-      <w:r>
-        <w:t>where</w:t>
-      </w:r>
-      <w:proofErr w:type="gramEnd"/>
-      <w:r>
-        <w:t xml:space="preserve"> absences are required.</w:t>
+        <w:t>Excused absences are specified in NDSU Policy 333 and include: participation in university sanctioned events, absences due to pregnancy or related conditions, religious observance, legally mandated absence, absence due to military service, personal illness, death of an immediate family member.  Students who anticipate excusable absences shall notify the instructor as soon as possible, preferably by the third week of class. In the case of unanticipated excusable events, the student needs to contact the instructor as soon as possible. Students have the responsibility to visit with the instructor if exams or assignments are scheduled during times where absences are required.</w:t>
       </w:r>
     </w:p>
     <w:p>
@@ -1839,23 +1779,7 @@
           <w:i/>
           <w:iCs/>
         </w:rPr>
-        <w:t xml:space="preserve">Excused absences will be discussed on a </w:t>
-      </w:r>
-      <w:proofErr w:type="gramStart"/>
-      <w:r>
-        <w:rPr>
-          <w:i/>
-          <w:iCs/>
-        </w:rPr>
-        <w:t>case by case</w:t>
-      </w:r>
-      <w:proofErr w:type="gramEnd"/>
-      <w:r>
-        <w:rPr>
-          <w:i/>
-          <w:iCs/>
-        </w:rPr>
-        <w:t xml:space="preserve"> basis</w:t>
+        <w:t>Excused absences will be discussed on a case by case basis</w:t>
       </w:r>
     </w:p>
     <w:p>
@@ -2034,15 +1958,7 @@
         <w:ind w:left="720"/>
       </w:pPr>
       <w:r>
-        <w:t xml:space="preserve">When you send an email to </w:t>
-      </w:r>
-      <w:proofErr w:type="gramStart"/>
-      <w:r>
-        <w:t>me</w:t>
-      </w:r>
-      <w:proofErr w:type="gramEnd"/>
-      <w:r>
-        <w:t xml:space="preserve"> please </w:t>
+        <w:t xml:space="preserve">When you send an email to me please </w:t>
       </w:r>
       <w:r>
         <w:t xml:space="preserve">put ECON </w:t>
@@ -2108,15 +2024,7 @@
         <w:tab/>
       </w:r>
       <w:r>
-        <w:t xml:space="preserve">The academic community is operated </w:t>
-      </w:r>
-      <w:proofErr w:type="gramStart"/>
-      <w:r>
-        <w:t>on the basis of</w:t>
-      </w:r>
-      <w:proofErr w:type="gramEnd"/>
-      <w:r>
-        <w:t xml:space="preserve"> honesty, integrity, and fair play. </w:t>
+        <w:t xml:space="preserve">The academic community is operated on the basis of honesty, integrity, and fair play. </w:t>
       </w:r>
       <w:hyperlink r:id="rId11" w:history="1">
         <w:r>
@@ -2176,15 +2084,7 @@
         <w:t xml:space="preserve">Students with special requirements: </w:t>
       </w:r>
       <w:r>
-        <w:t xml:space="preserve">Any students with disabilities or other special </w:t>
-      </w:r>
-      <w:proofErr w:type="gramStart"/>
-      <w:r>
-        <w:t>needs, who</w:t>
-      </w:r>
-      <w:proofErr w:type="gramEnd"/>
-      <w:r>
-        <w:t xml:space="preserve"> need special accommodations in this course are invited to share these concerns or requests with the instructor as soon as possible. The instructor may ask for verification and that, plus other assistance, can be requested from Disability Services in </w:t>
+        <w:t xml:space="preserve">Any students with disabilities or other special needs, who need special accommodations in this course are invited to share these concerns or requests with the instructor as soon as possible. The instructor may ask for verification and that, plus other assistance, can be requested from Disability Services in </w:t>
       </w:r>
       <w:r>
         <w:t xml:space="preserve">NDSU Library Suite 17 </w:t>
@@ -2360,28 +2260,7 @@
           <w:szCs w:val="24"/>
         </w:rPr>
         <w:tab/>
-      </w:r>
-      <w:proofErr w:type="gramStart"/>
-      <w:r>
-        <w:rPr>
-          <w:rFonts w:ascii="Times New Roman" w:hAnsi="Times New Roman"/>
-          <w:i/>
-          <w:iCs/>
-          <w:sz w:val="24"/>
-          <w:szCs w:val="24"/>
-        </w:rPr>
-        <w:t>Last day</w:t>
-      </w:r>
-      <w:proofErr w:type="gramEnd"/>
-      <w:r>
-        <w:rPr>
-          <w:rFonts w:ascii="Times New Roman" w:hAnsi="Times New Roman"/>
-          <w:i/>
-          <w:iCs/>
-          <w:sz w:val="24"/>
-          <w:szCs w:val="24"/>
-        </w:rPr>
-        <w:t xml:space="preserve"> for no-record drop of classes @ 100% refund</w:t>
+        <w:t>Last day for no-record drop of classes @ 100% refund</w:t>
       </w:r>
     </w:p>
     <w:p>
@@ -3687,91 +3566,75 @@
             <w:r>
               <w:t xml:space="preserve"> and </w:t>
             </w:r>
-            <w:proofErr w:type="gramStart"/>
             <w:r>
               <w:rPr>
                 <w:i/>
               </w:rPr>
-              <w:t>pandas;</w:t>
-            </w:r>
-            <w:proofErr w:type="gramEnd"/>
-            <w:r>
+              <w:t xml:space="preserve">pandas; </w:t>
+            </w:r>
+          </w:p>
+          <w:p>
+            <w:pPr>
               <w:rPr>
                 <w:i/>
               </w:rPr>
+            </w:pPr>
+          </w:p>
+          <w:p>
+            <w:r>
+              <w:rPr>
+                <w:b/>
+                <w:bCs/>
+              </w:rPr>
+              <w:t>Project 5:</w:t>
+            </w:r>
+            <w:r>
               <w:t xml:space="preserve"> </w:t>
             </w:r>
-          </w:p>
+            <w:r>
+              <w:t>Chapter 5: F</w:t>
+            </w:r>
+            <w:r>
+              <w:t>unctional Programming: Rudimentary Statistics and Analytics</w:t>
+            </w:r>
+          </w:p>
+        </w:tc>
+        <w:tc>
+          <w:tcPr>
+            <w:tcW w:w="1577" w:type="dxa"/>
+          </w:tcPr>
           <w:p>
             <w:pPr>
               <w:rPr>
                 <w:i/>
               </w:rPr>
             </w:pPr>
-          </w:p>
-          <w:p>
-            <w:r>
-              <w:rPr>
-                <w:b/>
-                <w:bCs/>
-              </w:rPr>
-              <w:t>Project 5:</w:t>
-            </w:r>
-            <w:r>
-              <w:t xml:space="preserve"> </w:t>
-            </w:r>
-            <w:r>
-              <w:t>Chapter 5: F</w:t>
-            </w:r>
-            <w:r>
-              <w:t>unctional Programming: Rudimentary Statistics and Analytics</w:t>
-            </w:r>
-          </w:p>
-        </w:tc>
-        <w:tc>
-          <w:tcPr>
-            <w:tcW w:w="1577" w:type="dxa"/>
-          </w:tcPr>
-          <w:p>
-            <w:pPr>
+            <w:r>
+              <w:rPr>
+                <w:b/>
+                <w:bCs/>
+              </w:rPr>
+              <w:t>Chapter 3</w:t>
+            </w:r>
+            <w:r>
+              <w:t xml:space="preserve">: An Introduction to </w:t>
+            </w:r>
+            <w:proofErr w:type="spellStart"/>
+            <w:r>
               <w:rPr>
                 <w:i/>
               </w:rPr>
-            </w:pPr>
-            <w:r>
-              <w:rPr>
-                <w:b/>
-                <w:bCs/>
-              </w:rPr>
-              <w:t>Chapter 3</w:t>
-            </w:r>
-            <w:r>
-              <w:t xml:space="preserve">: An Introduction to </w:t>
-            </w:r>
-            <w:proofErr w:type="spellStart"/>
+              <w:t>numpy</w:t>
+            </w:r>
+            <w:proofErr w:type="spellEnd"/>
+            <w:r>
+              <w:t xml:space="preserve"> and </w:t>
+            </w:r>
             <w:r>
               <w:rPr>
                 <w:i/>
               </w:rPr>
-              <w:t>numpy</w:t>
-            </w:r>
-            <w:proofErr w:type="spellEnd"/>
-            <w:r>
-              <w:t xml:space="preserve"> and </w:t>
-            </w:r>
-            <w:proofErr w:type="gramStart"/>
-            <w:r>
-              <w:rPr>
-                <w:i/>
-              </w:rPr>
-              <w:t>pandas;</w:t>
-            </w:r>
-            <w:proofErr w:type="gramEnd"/>
-            <w:r>
-              <w:rPr>
-                <w:i/>
-              </w:rPr>
-              <w:t xml:space="preserve"> </w:t>
+              <w:t xml:space="preserve">pandas; </w:t>
             </w:r>
           </w:p>
           <w:p/>
@@ -4532,15 +4395,7 @@
           </w:tcPr>
           <w:p>
             <w:r>
-              <w:t xml:space="preserve">Partial correlation; directed acyclic graphs; residuals; </w:t>
-            </w:r>
-            <w:proofErr w:type="gramStart"/>
-            <w:r>
-              <w:t>multi index</w:t>
-            </w:r>
-            <w:proofErr w:type="gramEnd"/>
-            <w:r>
-              <w:t>; indicator variables; quantiles; panel regression</w:t>
+              <w:t>Partial correlation; directed acyclic graphs; residuals; multi index; indicator variables; quantiles; panel regression</w:t>
             </w:r>
           </w:p>
           <w:p/>

</xml_diff>

<commit_message>
Dictionaries and Dataframes Lesson
</commit_message>
<xml_diff>
--- a/ECON 411 611 Syllabus.docx
+++ b/ECON 411 611 Syllabus.docx
@@ -3257,11 +3257,13 @@
               <w:t>Week 1:</w:t>
             </w:r>
             <w:r>
-              <w:t xml:space="preserve"> Project Statement Due </w:t>
-            </w:r>
+              <w:t xml:space="preserve"> </w:t>
+            </w:r>
+          </w:p>
+          <w:p>
             <w:r>
               <w:lastRenderedPageBreak/>
-              <w:t xml:space="preserve">(1 Paragraph; Include at least 1 data source); Open </w:t>
+              <w:t xml:space="preserve">Open </w:t>
             </w:r>
             <w:hyperlink r:id="rId17" w:history="1">
               <w:r>
@@ -3442,6 +3444,12 @@
               <w:t xml:space="preserve">Week 3: </w:t>
             </w:r>
             <w:r>
+              <w:t xml:space="preserve">Project Statement Due (1 Paragraph; Include at least 1 data source); </w:t>
+            </w:r>
+          </w:p>
+          <w:p/>
+          <w:p>
+            <w:r>
               <w:t xml:space="preserve">Homework 2: Dictionaries and </w:t>
             </w:r>
             <w:proofErr w:type="spellStart"/>
@@ -3836,6 +3844,7 @@
                 <w:b/>
                 <w:bCs/>
               </w:rPr>
+              <w:lastRenderedPageBreak/>
               <w:t>Week 7:</w:t>
             </w:r>
             <w:r>
@@ -4440,6 +4449,7 @@
               <w:rPr>
                 <w:b/>
               </w:rPr>
+              <w:lastRenderedPageBreak/>
               <w:t xml:space="preserve">Week 15: </w:t>
             </w:r>
             <w:r>
@@ -4542,7 +4552,6 @@
               <w:rPr>
                 <w:b/>
               </w:rPr>
-              <w:lastRenderedPageBreak/>
               <w:t xml:space="preserve">Week 16: </w:t>
             </w:r>
             <w:r>

</xml_diff>

<commit_message>
Update Monetary Policy Lecture; yfinance solution
</commit_message>
<xml_diff>
--- a/ECON 411 611 Syllabus.docx
+++ b/ECON 411 611 Syllabus.docx
@@ -123,9 +123,11 @@
       <w:r>
         <w:tab/>
       </w:r>
+      <w:proofErr w:type="spellStart"/>
       <w:r>
         <w:t>TTh</w:t>
       </w:r>
+      <w:proofErr w:type="spellEnd"/>
       <w:r>
         <w:t xml:space="preserve">: </w:t>
       </w:r>
@@ -509,7 +511,15 @@
         <w:t xml:space="preserve"> and</w:t>
       </w:r>
       <w:r>
-        <w:t xml:space="preserve"> practice with computational methods.</w:t>
+        <w:t xml:space="preserve"> </w:t>
+      </w:r>
+      <w:proofErr w:type="gramStart"/>
+      <w:r>
+        <w:t>practice with</w:t>
+      </w:r>
+      <w:proofErr w:type="gramEnd"/>
+      <w:r>
+        <w:t xml:space="preserve"> computational methods.</w:t>
       </w:r>
       <w:r>
         <w:t xml:space="preserve"> </w:t>
@@ -1145,7 +1155,23 @@
       </w:pPr>
       <w:bookmarkStart w:id="3" w:name="_Hlk531947295"/>
       <w:r>
-        <w:t xml:space="preserve">There will be opportunities for extra credit. The Challey institute, the Center for the Study of Public Choice and Private Enterprise, and the Wold Lecture Series will hold events throughout the semester. You may receive extra credit for attending any one of these events. To receive extra credit, you must sign an attendance sheet and complete a 1-page writeup (single spaced, Times New Roman 11 font, with one-inch margins) that discusses the content of the event and considers the implications of that content. Each writeup may be awarded up to 1% extra credit that will contribute to the overall class grade. </w:t>
+        <w:t xml:space="preserve">There will be opportunities for extra credit. The </w:t>
+      </w:r>
+      <w:proofErr w:type="spellStart"/>
+      <w:r>
+        <w:t>Challey</w:t>
+      </w:r>
+      <w:proofErr w:type="spellEnd"/>
+      <w:r>
+        <w:t xml:space="preserve"> institute, the Center for the Study of Public Choice and Private Enterprise, and the </w:t>
+      </w:r>
+      <w:proofErr w:type="spellStart"/>
+      <w:r>
+        <w:t>Wold</w:t>
+      </w:r>
+      <w:proofErr w:type="spellEnd"/>
+      <w:r>
+        <w:t xml:space="preserve"> Lecture Series will hold events throughout the semester. You may receive extra credit for attending any one of these events. To receive extra credit, you must sign an attendance sheet and complete a 1-page writeup (single spaced, Times New Roman 11 font, with one-inch margins) that discusses the content of the event and considers the implications of that content. Each writeup may be awarded up to 1% extra credit that will contribute to the overall class grade. </w:t>
       </w:r>
     </w:p>
     <w:p>
@@ -1410,7 +1436,21 @@
         <w:rPr>
           <w:bCs/>
         </w:rPr>
-        <w:t>. Students are required to share screen.</w:t>
+        <w:t xml:space="preserve">. Students are required to share </w:t>
+      </w:r>
+      <w:proofErr w:type="gramStart"/>
+      <w:r>
+        <w:rPr>
+          <w:bCs/>
+        </w:rPr>
+        <w:t>screen</w:t>
+      </w:r>
+      <w:proofErr w:type="gramEnd"/>
+      <w:r>
+        <w:rPr>
+          <w:bCs/>
+        </w:rPr>
+        <w:t>.</w:t>
       </w:r>
     </w:p>
     <w:bookmarkEnd w:id="4"/>
@@ -1448,7 +1488,15 @@
         <w:ind w:left="720"/>
       </w:pPr>
       <w:r>
-        <w:t xml:space="preserve">Class notes for each section should be recorded in a Jupyter Notebook and must be uploaded to your GitHub account by the last Sunday of each section by 11:59 PM. </w:t>
+        <w:t xml:space="preserve">Class notes for each section should be recorded in a </w:t>
+      </w:r>
+      <w:proofErr w:type="spellStart"/>
+      <w:r>
+        <w:t>Jupyter</w:t>
+      </w:r>
+      <w:proofErr w:type="spellEnd"/>
+      <w:r>
+        <w:t xml:space="preserve"> Notebook and must be uploaded to your GitHub account by the last Sunday of each section by 11:59 PM. </w:t>
       </w:r>
       <w:r>
         <w:t xml:space="preserve"> Class notes should be uploaded to a folder titled “In Class Projects”. </w:t>
@@ -1533,7 +1581,15 @@
         <w:ind w:left="720"/>
       </w:pPr>
       <w:r>
-        <w:t>Excused absences will be discussed on a case by case basis</w:t>
+        <w:t xml:space="preserve">Excused absences will be discussed on a </w:t>
+      </w:r>
+      <w:proofErr w:type="gramStart"/>
+      <w:r>
+        <w:t>case by case</w:t>
+      </w:r>
+      <w:proofErr w:type="gramEnd"/>
+      <w:r>
+        <w:t xml:space="preserve"> basis</w:t>
       </w:r>
     </w:p>
     <w:p>
@@ -1566,8 +1622,13 @@
       </w:pPr>
       <w:bookmarkStart w:id="5" w:name="_Hlk534454389"/>
       <w:bookmarkStart w:id="6" w:name="_Hlk534465623"/>
-      <w:r>
-        <w:t xml:space="preserve">A homework is due at the end of </w:t>
+      <w:proofErr w:type="gramStart"/>
+      <w:r>
+        <w:t>A</w:t>
+      </w:r>
+      <w:proofErr w:type="gramEnd"/>
+      <w:r>
+        <w:t xml:space="preserve"> homework is due at the end of </w:t>
       </w:r>
       <w:r>
         <w:t>the week indicated in the schedule</w:t>
@@ -1581,11 +1642,16 @@
       <w:r>
         <w:t xml:space="preserve">uploaded to </w:t>
       </w:r>
+      <w:proofErr w:type="spellStart"/>
       <w:r>
         <w:t>G</w:t>
       </w:r>
       <w:r>
-        <w:t xml:space="preserve">ithub </w:t>
+        <w:t>ithub</w:t>
+      </w:r>
+      <w:proofErr w:type="spellEnd"/>
+      <w:r>
+        <w:t xml:space="preserve"> </w:t>
       </w:r>
       <w:r>
         <w:t xml:space="preserve">by the </w:t>
@@ -1650,6 +1716,7 @@
         </w:rPr>
         <w:t xml:space="preserve"> must complete additional exercises </w:t>
       </w:r>
+      <w:proofErr w:type="gramStart"/>
       <w:r>
         <w:rPr>
           <w:b/>
@@ -1657,6 +1724,7 @@
         </w:rPr>
         <w:t>where</w:t>
       </w:r>
+      <w:proofErr w:type="gramEnd"/>
       <w:r>
         <w:rPr>
           <w:b/>
@@ -1711,7 +1779,15 @@
         <w:ind w:left="720"/>
       </w:pPr>
       <w:r>
-        <w:t>Students are expected to attend class. To receive credit for participation for a missed class</w:t>
+        <w:t xml:space="preserve">Students are expected to attend class. To receive credit for participation </w:t>
+      </w:r>
+      <w:proofErr w:type="gramStart"/>
+      <w:r>
+        <w:t>for</w:t>
+      </w:r>
+      <w:proofErr w:type="gramEnd"/>
+      <w:r>
+        <w:t xml:space="preserve"> a missed class</w:t>
       </w:r>
       <w:r>
         <w:t xml:space="preserve"> with an excused absence</w:t>
@@ -1732,7 +1808,15 @@
       </w:pPr>
       <w:r>
         <w:lastRenderedPageBreak/>
-        <w:t>Excused absences are specified in NDSU Policy 333 and include: participation in university sanctioned events, absences due to pregnancy or related conditions, religious observance, legally mandated absence, absence due to military service, personal illness, death of an immediate family member.  Students who anticipate excusable absences shall notify the instructor as soon as possible, preferably by the third week of class. In the case of unanticipated excusable events, the student needs to contact the instructor as soon as possible. Students have the responsibility to visit with the instructor if exams or assignments are scheduled during times where absences are required.</w:t>
+        <w:t xml:space="preserve">Excused absences are specified in NDSU Policy 333 and include: participation in university sanctioned events, absences due to pregnancy or related conditions, religious observance, legally mandated absence, absence due to military service, personal illness, death of an immediate family member.  Students who anticipate excusable absences shall notify the instructor as soon as possible, preferably by the third week of class. In the case of unanticipated excusable events, the student needs to contact the instructor as soon as possible. Students have the responsibility to visit with the instructor if exams or assignments are scheduled during times </w:t>
+      </w:r>
+      <w:proofErr w:type="gramStart"/>
+      <w:r>
+        <w:t>where</w:t>
+      </w:r>
+      <w:proofErr w:type="gramEnd"/>
+      <w:r>
+        <w:t xml:space="preserve"> absences are required.</w:t>
       </w:r>
     </w:p>
     <w:p>
@@ -1748,7 +1832,23 @@
           <w:i/>
           <w:iCs/>
         </w:rPr>
-        <w:t>Excused absences will be discussed on a case by case basis</w:t>
+        <w:t xml:space="preserve">Excused absences will be discussed on a </w:t>
+      </w:r>
+      <w:proofErr w:type="gramStart"/>
+      <w:r>
+        <w:rPr>
+          <w:i/>
+          <w:iCs/>
+        </w:rPr>
+        <w:t>case by case</w:t>
+      </w:r>
+      <w:proofErr w:type="gramEnd"/>
+      <w:r>
+        <w:rPr>
+          <w:i/>
+          <w:iCs/>
+        </w:rPr>
+        <w:t xml:space="preserve"> basis</w:t>
       </w:r>
     </w:p>
     <w:p>
@@ -1788,7 +1888,15 @@
         <w:t xml:space="preserve">Undergraduate students are required to build a computational model that processes or generates data and complete an article </w:t>
       </w:r>
       <w:r>
-        <w:t xml:space="preserve">using a Jupyter Notebook </w:t>
+        <w:t xml:space="preserve">using a </w:t>
+      </w:r>
+      <w:proofErr w:type="spellStart"/>
+      <w:r>
+        <w:t>Jupyter</w:t>
+      </w:r>
+      <w:proofErr w:type="spellEnd"/>
+      <w:r>
+        <w:t xml:space="preserve"> Notebook </w:t>
       </w:r>
       <w:r>
         <w:t xml:space="preserve">(At least </w:t>
@@ -1843,7 +1951,15 @@
         <w:ind w:left="720"/>
       </w:pPr>
       <w:r>
-        <w:t xml:space="preserve">Graduate students are required to build a computational model that processes or generates data and complete an article using a Jupyter Notebook (At least 6000 words </w:t>
+        <w:t xml:space="preserve">Graduate students are required to build a computational model that processes or generates data and complete an article using a </w:t>
+      </w:r>
+      <w:proofErr w:type="spellStart"/>
+      <w:r>
+        <w:t>Jupyter</w:t>
+      </w:r>
+      <w:proofErr w:type="spellEnd"/>
+      <w:r>
+        <w:t xml:space="preserve"> Notebook (At least 6000 words </w:t>
       </w:r>
       <w:r>
         <w:rPr>
@@ -1911,7 +2027,15 @@
         <w:ind w:left="720"/>
       </w:pPr>
       <w:r>
-        <w:t xml:space="preserve">When you send an email to me please </w:t>
+        <w:t xml:space="preserve">When you send an email to </w:t>
+      </w:r>
+      <w:proofErr w:type="gramStart"/>
+      <w:r>
+        <w:t>me</w:t>
+      </w:r>
+      <w:proofErr w:type="gramEnd"/>
+      <w:r>
+        <w:t xml:space="preserve"> please </w:t>
       </w:r>
       <w:r>
         <w:t xml:space="preserve">put ECON </w:t>
@@ -2037,7 +2161,15 @@
         <w:t xml:space="preserve">Students with special requirements: </w:t>
       </w:r>
       <w:r>
-        <w:t xml:space="preserve">Any students with disabilities or other special needs, who need special accommodations in this course are invited to share these concerns or requests with the instructor as soon as possible. The instructor may ask for verification and that, plus other assistance, can be requested from Disability Services in </w:t>
+        <w:t xml:space="preserve">Any students with disabilities or other special </w:t>
+      </w:r>
+      <w:proofErr w:type="gramStart"/>
+      <w:r>
+        <w:t>needs, who</w:t>
+      </w:r>
+      <w:proofErr w:type="gramEnd"/>
+      <w:r>
+        <w:t xml:space="preserve"> need special accommodations in this course are invited to share these concerns or requests with the instructor as soon as possible. The instructor may ask for verification and that, plus other assistance, can be requested from Disability Services in </w:t>
       </w:r>
       <w:r>
         <w:t xml:space="preserve">NDSU Library Suite 17 </w:t>
@@ -2213,7 +2345,28 @@
           <w:szCs w:val="24"/>
         </w:rPr>
         <w:tab/>
-        <w:t>Last day for no-record drop of classes @ 100% refund</w:t>
+      </w:r>
+      <w:proofErr w:type="gramStart"/>
+      <w:r>
+        <w:rPr>
+          <w:rFonts w:ascii="Times New Roman" w:hAnsi="Times New Roman"/>
+          <w:i/>
+          <w:iCs/>
+          <w:sz w:val="24"/>
+          <w:szCs w:val="24"/>
+        </w:rPr>
+        <w:t>Last day</w:t>
+      </w:r>
+      <w:proofErr w:type="gramEnd"/>
+      <w:r>
+        <w:rPr>
+          <w:rFonts w:ascii="Times New Roman" w:hAnsi="Times New Roman"/>
+          <w:i/>
+          <w:iCs/>
+          <w:sz w:val="24"/>
+          <w:szCs w:val="24"/>
+        </w:rPr>
+        <w:t xml:space="preserve"> for no-record drop of classes @ 100% refund</w:t>
       </w:r>
     </w:p>
     <w:p>
@@ -2251,8 +2404,20 @@
           <w:szCs w:val="24"/>
         </w:rPr>
         <w:tab/>
-        <w:t>Last day to withdraw to 0 credits @ 100% refund</w:t>
-      </w:r>
+        <w:t xml:space="preserve">Last day to withdraw to 0 credits @ 100% </w:t>
+      </w:r>
+      <w:proofErr w:type="gramStart"/>
+      <w:r>
+        <w:rPr>
+          <w:rFonts w:ascii="Times New Roman" w:hAnsi="Times New Roman"/>
+          <w:i/>
+          <w:iCs/>
+          <w:sz w:val="24"/>
+          <w:szCs w:val="24"/>
+        </w:rPr>
+        <w:t>refund</w:t>
+      </w:r>
+      <w:proofErr w:type="gramEnd"/>
     </w:p>
     <w:p>
       <w:pPr>
@@ -2327,8 +2492,20 @@
           <w:szCs w:val="24"/>
         </w:rPr>
         <w:tab/>
-        <w:t>Last day to submit request to audit, pass/fail</w:t>
-      </w:r>
+        <w:t>Last day to submit request to audit, pass/</w:t>
+      </w:r>
+      <w:proofErr w:type="gramStart"/>
+      <w:r>
+        <w:rPr>
+          <w:rFonts w:ascii="Times New Roman" w:hAnsi="Times New Roman"/>
+          <w:i/>
+          <w:iCs/>
+          <w:sz w:val="24"/>
+          <w:szCs w:val="24"/>
+        </w:rPr>
+        <w:t>fail</w:t>
+      </w:r>
+      <w:proofErr w:type="gramEnd"/>
     </w:p>
     <w:p>
       <w:pPr>
@@ -2517,8 +2694,20 @@
           <w:szCs w:val="24"/>
         </w:rPr>
         <w:tab/>
-        <w:t>Graduate student Intent to Graduate due</w:t>
-      </w:r>
+        <w:t xml:space="preserve">Graduate student Intent to Graduate </w:t>
+      </w:r>
+      <w:proofErr w:type="gramStart"/>
+      <w:r>
+        <w:rPr>
+          <w:rFonts w:ascii="Times New Roman" w:hAnsi="Times New Roman"/>
+          <w:i/>
+          <w:iCs/>
+          <w:sz w:val="24"/>
+          <w:szCs w:val="24"/>
+        </w:rPr>
+        <w:t>due</w:t>
+      </w:r>
+      <w:proofErr w:type="gramEnd"/>
     </w:p>
     <w:p>
       <w:pPr>
@@ -2631,8 +2820,20 @@
           <w:szCs w:val="24"/>
         </w:rPr>
         <w:tab/>
-        <w:t>Last day to withdraw to 0 credits</w:t>
-      </w:r>
+        <w:t xml:space="preserve">Last day to withdraw to 0 </w:t>
+      </w:r>
+      <w:proofErr w:type="gramStart"/>
+      <w:r>
+        <w:rPr>
+          <w:rFonts w:ascii="Times New Roman" w:hAnsi="Times New Roman"/>
+          <w:i/>
+          <w:iCs/>
+          <w:sz w:val="24"/>
+          <w:szCs w:val="24"/>
+        </w:rPr>
+        <w:t>credits</w:t>
+      </w:r>
+      <w:proofErr w:type="gramEnd"/>
     </w:p>
     <w:p>
       <w:pPr>
@@ -2669,8 +2870,20 @@
           <w:szCs w:val="24"/>
         </w:rPr>
         <w:tab/>
-        <w:t>No classes, offices closed</w:t>
-      </w:r>
+        <w:t xml:space="preserve">No classes, offices </w:t>
+      </w:r>
+      <w:proofErr w:type="gramStart"/>
+      <w:r>
+        <w:rPr>
+          <w:rFonts w:ascii="Times New Roman" w:hAnsi="Times New Roman"/>
+          <w:i/>
+          <w:iCs/>
+          <w:sz w:val="24"/>
+          <w:szCs w:val="24"/>
+        </w:rPr>
+        <w:t>closed</w:t>
+      </w:r>
+      <w:proofErr w:type="gramEnd"/>
     </w:p>
     <w:p>
       <w:pPr>
@@ -2707,8 +2920,20 @@
           <w:szCs w:val="24"/>
         </w:rPr>
         <w:tab/>
-        <w:t>No classes, offices open</w:t>
-      </w:r>
+        <w:t xml:space="preserve">No classes, offices </w:t>
+      </w:r>
+      <w:proofErr w:type="gramStart"/>
+      <w:r>
+        <w:rPr>
+          <w:rFonts w:ascii="Times New Roman" w:hAnsi="Times New Roman"/>
+          <w:i/>
+          <w:iCs/>
+          <w:sz w:val="24"/>
+          <w:szCs w:val="24"/>
+        </w:rPr>
+        <w:t>open</w:t>
+      </w:r>
+      <w:proofErr w:type="gramEnd"/>
     </w:p>
     <w:p>
       <w:pPr>
@@ -2896,8 +3121,20 @@
           <w:szCs w:val="24"/>
         </w:rPr>
         <w:tab/>
-        <w:t>Grades are due</w:t>
-      </w:r>
+        <w:t xml:space="preserve">Grades are </w:t>
+      </w:r>
+      <w:proofErr w:type="gramStart"/>
+      <w:r>
+        <w:rPr>
+          <w:rFonts w:ascii="Times New Roman" w:hAnsi="Times New Roman"/>
+          <w:i/>
+          <w:iCs/>
+          <w:sz w:val="24"/>
+          <w:szCs w:val="24"/>
+        </w:rPr>
+        <w:t>due</w:t>
+      </w:r>
+      <w:proofErr w:type="gramEnd"/>
     </w:p>
     <w:p>
       <w:pPr>
@@ -3153,7 +3390,15 @@
           </w:tcPr>
           <w:p>
             <w:r>
-              <w:t xml:space="preserve">Introduction to Jupyter; printing; object types; </w:t>
+              <w:t xml:space="preserve">Introduction to </w:t>
+            </w:r>
+            <w:proofErr w:type="spellStart"/>
+            <w:r>
+              <w:t>Jupyter</w:t>
+            </w:r>
+            <w:proofErr w:type="spellEnd"/>
+            <w:r>
+              <w:t xml:space="preserve">; printing; object types; </w:t>
             </w:r>
             <w:r>
               <w:lastRenderedPageBreak/>
@@ -3166,12 +3411,14 @@
               <w:t xml:space="preserve">Reference Sheets: </w:t>
             </w:r>
             <w:hyperlink r:id="rId15" w:history="1">
+              <w:proofErr w:type="spellStart"/>
               <w:r>
                 <w:rPr>
                   <w:rStyle w:val="Hyperlink"/>
                 </w:rPr>
                 <w:t>Jupyter</w:t>
               </w:r>
+              <w:proofErr w:type="spellEnd"/>
             </w:hyperlink>
             <w:r>
               <w:t xml:space="preserve">; </w:t>
@@ -3387,14 +3634,27 @@
               <w:t xml:space="preserve">Week 3: </w:t>
             </w:r>
             <w:r>
-              <w:t xml:space="preserve">Project Statement Due (1 Paragraph; Include at least 1 data source); </w:t>
+              <w:t>Project Statement Due (1 Paragraph; Include at least 1 data source</w:t>
+            </w:r>
+            <w:proofErr w:type="gramStart"/>
+            <w:r>
+              <w:t>);</w:t>
+            </w:r>
+            <w:proofErr w:type="gramEnd"/>
+            <w:r>
+              <w:t xml:space="preserve"> </w:t>
             </w:r>
           </w:p>
           <w:p/>
           <w:p>
             <w:r>
-              <w:t>Homework 2: Dictionaries and Dataframes</w:t>
-            </w:r>
+              <w:t xml:space="preserve">Homework 2: Dictionaries and </w:t>
+            </w:r>
+            <w:proofErr w:type="spellStart"/>
+            <w:r>
+              <w:t>Dataframes</w:t>
+            </w:r>
+            <w:proofErr w:type="spellEnd"/>
           </w:p>
         </w:tc>
       </w:tr>
@@ -3501,20 +3761,30 @@
             <w:r>
               <w:t xml:space="preserve">: An Introduction to </w:t>
             </w:r>
+            <w:proofErr w:type="spellStart"/>
             <w:r>
               <w:rPr>
                 <w:i/>
               </w:rPr>
               <w:t>numpy</w:t>
             </w:r>
+            <w:proofErr w:type="spellEnd"/>
             <w:r>
               <w:t xml:space="preserve"> and </w:t>
             </w:r>
+            <w:proofErr w:type="gramStart"/>
             <w:r>
               <w:rPr>
                 <w:i/>
               </w:rPr>
-              <w:t xml:space="preserve">pandas; </w:t>
+              <w:t>pandas;</w:t>
+            </w:r>
+            <w:proofErr w:type="gramEnd"/>
+            <w:r>
+              <w:rPr>
+                <w:i/>
+              </w:rPr>
+              <w:t xml:space="preserve"> </w:t>
             </w:r>
           </w:p>
           <w:p>
@@ -3563,20 +3833,30 @@
             <w:r>
               <w:t xml:space="preserve">: An Introduction to </w:t>
             </w:r>
+            <w:proofErr w:type="spellStart"/>
             <w:r>
               <w:rPr>
                 <w:i/>
               </w:rPr>
               <w:t>numpy</w:t>
             </w:r>
+            <w:proofErr w:type="spellEnd"/>
             <w:r>
               <w:t xml:space="preserve"> and </w:t>
             </w:r>
+            <w:proofErr w:type="gramStart"/>
             <w:r>
               <w:rPr>
                 <w:i/>
               </w:rPr>
-              <w:t xml:space="preserve">pandas; </w:t>
+              <w:t>pandas;</w:t>
+            </w:r>
+            <w:proofErr w:type="gramEnd"/>
+            <w:r>
+              <w:rPr>
+                <w:i/>
+              </w:rPr>
+              <w:t xml:space="preserve"> </w:t>
             </w:r>
           </w:p>
           <w:p/>
@@ -3638,7 +3918,15 @@
               <w:t xml:space="preserve"> Homework 3: </w:t>
             </w:r>
             <w:r>
-              <w:t>Introduction to Numpy, Pandas, and Matplotlib</w:t>
+              <w:t xml:space="preserve">Introduction to </w:t>
+            </w:r>
+            <w:proofErr w:type="spellStart"/>
+            <w:r>
+              <w:t>Numpy</w:t>
+            </w:r>
+            <w:proofErr w:type="spellEnd"/>
+            <w:r>
+              <w:t>, Pandas, and Matplotlib</w:t>
             </w:r>
           </w:p>
           <w:p/>
@@ -3726,7 +4014,15 @@
           </w:tcPr>
           <w:p>
             <w:r>
-              <w:t>manage and clean data; import and write csvs; encoding; data visualization; stack plots</w:t>
+              <w:t xml:space="preserve">manage and clean data; import and write </w:t>
+            </w:r>
+            <w:proofErr w:type="spellStart"/>
+            <w:r>
+              <w:t>csvs</w:t>
+            </w:r>
+            <w:proofErr w:type="spellEnd"/>
+            <w:r>
+              <w:t>; encoding; data visualization; stack plots</w:t>
             </w:r>
           </w:p>
         </w:tc>
@@ -3743,7 +4039,15 @@
               <w:t>Week 6</w:t>
             </w:r>
             <w:r>
-              <w:t>: Submit Project Proposal in Jupyter Notebook</w:t>
+              <w:t xml:space="preserve">: Submit Project Proposal in </w:t>
+            </w:r>
+            <w:proofErr w:type="spellStart"/>
+            <w:r>
+              <w:t>Jupyter</w:t>
+            </w:r>
+            <w:proofErr w:type="spellEnd"/>
+            <w:r>
+              <w:t xml:space="preserve"> Notebook</w:t>
             </w:r>
           </w:p>
           <w:p>
@@ -3758,19 +4062,6 @@
                 <w:bCs/>
               </w:rPr>
             </w:pPr>
-          </w:p>
-          <w:p>
-            <w:r>
-              <w:rPr>
-                <w:b/>
-                <w:bCs/>
-              </w:rPr>
-              <w:lastRenderedPageBreak/>
-              <w:t>Week 7:</w:t>
-            </w:r>
-            <w:r>
-              <w:t xml:space="preserve"> Homework 4: Visualizing Monetary Policy</w:t>
-            </w:r>
           </w:p>
           <w:p/>
         </w:tc>
@@ -3862,7 +4153,77 @@
                 <w:b/>
                 <w:bCs/>
               </w:rPr>
-              <w:t>Week 8</w:t>
+              <w:t>Week</w:t>
+            </w:r>
+            <w:r>
+              <w:rPr>
+                <w:b/>
+                <w:bCs/>
+                <w:color w:val="E7E6E6" w:themeColor="background2"/>
+              </w:rPr>
+              <w:t xml:space="preserve"> </w:t>
+            </w:r>
+            <w:r>
+              <w:rPr>
+                <w:b/>
+                <w:bCs/>
+                <w:strike/>
+                <w:color w:val="E7E6E6" w:themeColor="background2"/>
+              </w:rPr>
+              <w:t>7</w:t>
+            </w:r>
+            <w:r>
+              <w:rPr>
+                <w:b/>
+                <w:bCs/>
+                <w:color w:val="E7E6E6" w:themeColor="background2"/>
+              </w:rPr>
+              <w:t xml:space="preserve"> </w:t>
+            </w:r>
+            <w:r>
+              <w:rPr>
+                <w:b/>
+                <w:bCs/>
+              </w:rPr>
+              <w:t>8:</w:t>
+            </w:r>
+            <w:r>
+              <w:t xml:space="preserve"> Homework 4: Visualizing Monetary Policy</w:t>
+            </w:r>
+          </w:p>
+          <w:p/>
+          <w:p>
+            <w:r>
+              <w:rPr>
+                <w:b/>
+                <w:bCs/>
+              </w:rPr>
+              <w:t>Week</w:t>
+            </w:r>
+            <w:r>
+              <w:rPr>
+                <w:b/>
+                <w:bCs/>
+                <w:strike/>
+                <w:color w:val="E7E6E6" w:themeColor="background2"/>
+              </w:rPr>
+              <w:t xml:space="preserve"> 8</w:t>
+            </w:r>
+            <w:r>
+              <w:rPr>
+                <w:b/>
+                <w:bCs/>
+                <w:strike/>
+                <w:color w:val="E7E6E6" w:themeColor="background2"/>
+              </w:rPr>
+              <w:t xml:space="preserve"> </w:t>
+            </w:r>
+            <w:r>
+              <w:rPr>
+                <w:b/>
+                <w:bCs/>
+              </w:rPr>
+              <w:t>9</w:t>
             </w:r>
             <w:r>
               <w:t xml:space="preserve">: Homework 5: </w:t>
@@ -3879,18 +4240,7 @@
               </w:rPr>
             </w:pPr>
           </w:p>
-          <w:p>
-            <w:r>
-              <w:rPr>
-                <w:b/>
-                <w:bCs/>
-              </w:rPr>
-              <w:t>Week 9</w:t>
-            </w:r>
-            <w:r>
-              <w:t>: Homework 6: Working with OLS</w:t>
-            </w:r>
-          </w:p>
+          <w:p/>
         </w:tc>
       </w:tr>
       <w:tr>
@@ -4046,7 +4396,21 @@
               <w:rPr>
                 <w:bCs/>
               </w:rPr>
-              <w:t xml:space="preserve"> and Oridnary Least Squares</w:t>
+              <w:t xml:space="preserve"> and </w:t>
+            </w:r>
+            <w:proofErr w:type="spellStart"/>
+            <w:r>
+              <w:rPr>
+                <w:bCs/>
+              </w:rPr>
+              <w:t>Oridnary</w:t>
+            </w:r>
+            <w:proofErr w:type="spellEnd"/>
+            <w:r>
+              <w:rPr>
+                <w:bCs/>
+              </w:rPr>
+              <w:t xml:space="preserve"> Least Squares</w:t>
             </w:r>
           </w:p>
         </w:tc>
@@ -4156,14 +4520,91 @@
                 <w:i/>
                 <w:iCs/>
               </w:rPr>
-              <w:t xml:space="preserve"> statsmodels</w:t>
-            </w:r>
+              <w:t xml:space="preserve"> </w:t>
+            </w:r>
+            <w:proofErr w:type="spellStart"/>
+            <w:r>
+              <w:rPr>
+                <w:i/>
+                <w:iCs/>
+              </w:rPr>
+              <w:t>statsmodels</w:t>
+            </w:r>
+            <w:proofErr w:type="spellEnd"/>
           </w:p>
         </w:tc>
         <w:tc>
           <w:tcPr>
             <w:tcW w:w="1595" w:type="dxa"/>
           </w:tcPr>
+          <w:p>
+            <w:pPr>
+              <w:rPr>
+                <w:b/>
+                <w:bCs/>
+              </w:rPr>
+            </w:pPr>
+            <w:proofErr w:type="gramStart"/>
+            <w:r>
+              <w:rPr>
+                <w:b/>
+                <w:bCs/>
+              </w:rPr>
+              <w:t xml:space="preserve">Week </w:t>
+            </w:r>
+            <w:r>
+              <w:rPr>
+                <w:b/>
+                <w:bCs/>
+                <w:strike/>
+                <w:color w:val="E7E6E6" w:themeColor="background2"/>
+              </w:rPr>
+              <w:t xml:space="preserve"> 9</w:t>
+            </w:r>
+            <w:proofErr w:type="gramEnd"/>
+            <w:r>
+              <w:rPr>
+                <w:b/>
+                <w:bCs/>
+                <w:strike/>
+                <w:color w:val="E7E6E6" w:themeColor="background2"/>
+              </w:rPr>
+              <w:t xml:space="preserve"> </w:t>
+            </w:r>
+            <w:r>
+              <w:rPr>
+                <w:b/>
+                <w:bCs/>
+                <w:strike/>
+              </w:rPr>
+              <w:t xml:space="preserve"> </w:t>
+            </w:r>
+            <w:r>
+              <w:rPr>
+                <w:b/>
+                <w:bCs/>
+              </w:rPr>
+              <w:t>10</w:t>
+            </w:r>
+            <w:r>
+              <w:t>: Homework 6: Working with OLS</w:t>
+            </w:r>
+            <w:r>
+              <w:rPr>
+                <w:b/>
+                <w:bCs/>
+              </w:rPr>
+              <w:t xml:space="preserve"> </w:t>
+            </w:r>
+          </w:p>
+          <w:p>
+            <w:pPr>
+              <w:rPr>
+                <w:b/>
+                <w:bCs/>
+              </w:rPr>
+            </w:pPr>
+          </w:p>
           <w:p>
             <w:r>
               <w:rPr>
@@ -4285,7 +4726,11 @@
               <w:t xml:space="preserve">: </w:t>
             </w:r>
             <w:r>
-              <w:t>Chapter 8: Advanced Data Analysis</w:t>
+              <w:t xml:space="preserve">Chapter 8: </w:t>
+            </w:r>
+            <w:r>
+              <w:lastRenderedPageBreak/>
+              <w:t>Advanced Data Analysis</w:t>
             </w:r>
             <w:r>
               <w:rPr>
@@ -4329,7 +4774,15 @@
           </w:tcPr>
           <w:p>
             <w:r>
-              <w:t>Partial correlation; directed acyclic graphs; residuals; multi index; indicator variables; quantiles; panel regression</w:t>
+              <w:t xml:space="preserve">Partial correlation; directed acyclic graphs; residuals; </w:t>
+            </w:r>
+            <w:proofErr w:type="gramStart"/>
+            <w:r>
+              <w:t>multi index</w:t>
+            </w:r>
+            <w:proofErr w:type="gramEnd"/>
+            <w:r>
+              <w:t>; indicator variables; quantiles; panel regression</w:t>
             </w:r>
           </w:p>
           <w:p/>
@@ -4433,8 +4886,13 @@
             <w:tcW w:w="2235" w:type="dxa"/>
           </w:tcPr>
           <w:p>
-            <w:r>
-              <w:t>Geopandas; GIS;</w:t>
+            <w:proofErr w:type="spellStart"/>
+            <w:r>
+              <w:t>Geopandas</w:t>
+            </w:r>
+            <w:proofErr w:type="spellEnd"/>
+            <w:r>
+              <w:t>; GIS;</w:t>
             </w:r>
           </w:p>
         </w:tc>

</xml_diff>

<commit_message>
Remove monetary policy assignment for Spring 2024
</commit_message>
<xml_diff>
--- a/ECON 411 611 Syllabus.docx
+++ b/ECON 411 611 Syllabus.docx
@@ -123,11 +123,9 @@
       <w:r>
         <w:tab/>
       </w:r>
-      <w:proofErr w:type="spellStart"/>
       <w:r>
         <w:t>TTh</w:t>
       </w:r>
-      <w:proofErr w:type="spellEnd"/>
       <w:r>
         <w:t xml:space="preserve">: </w:t>
       </w:r>
@@ -1173,23 +1171,7 @@
       </w:pPr>
       <w:bookmarkStart w:id="3" w:name="_Hlk531947295"/>
       <w:r>
-        <w:t xml:space="preserve">There will be opportunities for extra credit. The </w:t>
-      </w:r>
-      <w:proofErr w:type="spellStart"/>
-      <w:r>
-        <w:t>Challey</w:t>
-      </w:r>
-      <w:proofErr w:type="spellEnd"/>
-      <w:r>
-        <w:t xml:space="preserve"> institute, the Center for the Study of Public Choice and Private Enterprise, and the </w:t>
-      </w:r>
-      <w:proofErr w:type="spellStart"/>
-      <w:r>
-        <w:t>Wold</w:t>
-      </w:r>
-      <w:proofErr w:type="spellEnd"/>
-      <w:r>
-        <w:t xml:space="preserve"> Lecture Series will hold events throughout the semester. You may receive extra credit for attending any one of these events. To receive extra credit, you must sign an attendance sheet and complete a 1-page writeup (single spaced, Times New Roman 11 font, with one-inch margins) that discusses the content of the event and considers the implications of that content. Each writeup may be awarded up to 1% extra credit that will contribute to the overall class grade. </w:t>
+        <w:t xml:space="preserve">There will be opportunities for extra credit. The Challey institute, the Center for the Study of Public Choice and Private Enterprise, and the Wold Lecture Series will hold events throughout the semester. You may receive extra credit for attending any one of these events. To receive extra credit, you must sign an attendance sheet and complete a 1-page writeup (single spaced, Times New Roman 11 font, with one-inch margins) that discusses the content of the event and considers the implications of that content. Each writeup may be awarded up to 1% extra credit that will contribute to the overall class grade. </w:t>
       </w:r>
     </w:p>
     <w:p>
@@ -1460,17 +1442,77 @@
           <w:b/>
         </w:rPr>
       </w:pPr>
-      <w:proofErr w:type="spellStart"/>
-      <w:r>
-        <w:rPr>
-          <w:b/>
-        </w:rPr>
-        <w:t>Github</w:t>
-      </w:r>
-      <w:proofErr w:type="spellEnd"/>
-      <w:r>
-        <w:rPr>
-          <w:b/>
+      <w:r>
+        <w:rPr>
+          <w:b/>
+        </w:rPr>
+        <w:t>Github:</w:t>
+      </w:r>
+    </w:p>
+    <w:p>
+      <w:pPr>
+        <w:ind w:left="720"/>
+        <w:rPr>
+          <w:bCs/>
+        </w:rPr>
+      </w:pPr>
+      <w:r>
+        <w:rPr>
+          <w:bCs/>
+        </w:rPr>
+        <w:t xml:space="preserve">Students must make a GitHub account for the course and send that account to me. If you prefer, </w:t>
+      </w:r>
+      <w:r>
+        <w:rPr>
+          <w:bCs/>
+        </w:rPr>
+        <w:t>you may choose not to include personal indicators</w:t>
+      </w:r>
+      <w:r>
+        <w:rPr>
+          <w:bCs/>
+        </w:rPr>
+        <w:t xml:space="preserve"> with your account</w:t>
+      </w:r>
+      <w:r>
+        <w:rPr>
+          <w:bCs/>
+        </w:rPr>
+        <w:t>.</w:t>
+      </w:r>
+      <w:r>
+        <w:rPr>
+          <w:bCs/>
+        </w:rPr>
+        <w:t xml:space="preserve"> I will track identifiers.</w:t>
+      </w:r>
+    </w:p>
+    <w:bookmarkEnd w:id="4"/>
+    <w:p>
+      <w:pPr>
+        <w:rPr>
+          <w:b/>
+          <w:bCs/>
+        </w:rPr>
+      </w:pPr>
+      <w:r>
+        <w:rPr>
+          <w:b/>
+          <w:bCs/>
+        </w:rPr>
+        <w:t>Class Notes</w:t>
+      </w:r>
+      <w:r>
+        <w:rPr>
+          <w:b/>
+          <w:bCs/>
+        </w:rPr>
+        <w:t xml:space="preserve"> (Participation)</w:t>
+      </w:r>
+      <w:r>
+        <w:rPr>
+          <w:b/>
+          <w:bCs/>
         </w:rPr>
         <w:t>:</w:t>
       </w:r>
@@ -1478,85 +1520,9 @@
     <w:p>
       <w:pPr>
         <w:ind w:left="720"/>
-        <w:rPr>
-          <w:bCs/>
-        </w:rPr>
-      </w:pPr>
-      <w:r>
-        <w:rPr>
-          <w:bCs/>
-        </w:rPr>
-        <w:t xml:space="preserve">Students must make a GitHub account for the course and send that account to me. If you prefer, </w:t>
-      </w:r>
-      <w:r>
-        <w:rPr>
-          <w:bCs/>
-        </w:rPr>
-        <w:t>you may choose not to include personal indicators</w:t>
-      </w:r>
-      <w:r>
-        <w:rPr>
-          <w:bCs/>
-        </w:rPr>
-        <w:t xml:space="preserve"> with your account</w:t>
-      </w:r>
-      <w:r>
-        <w:rPr>
-          <w:bCs/>
-        </w:rPr>
-        <w:t>.</w:t>
-      </w:r>
-      <w:r>
-        <w:rPr>
-          <w:bCs/>
-        </w:rPr>
-        <w:t xml:space="preserve"> I will track identifiers.</w:t>
-      </w:r>
-    </w:p>
-    <w:bookmarkEnd w:id="4"/>
-    <w:p>
-      <w:pPr>
-        <w:rPr>
-          <w:b/>
-          <w:bCs/>
-        </w:rPr>
-      </w:pPr>
-      <w:r>
-        <w:rPr>
-          <w:b/>
-          <w:bCs/>
-        </w:rPr>
-        <w:t>Class Notes</w:t>
-      </w:r>
-      <w:r>
-        <w:rPr>
-          <w:b/>
-          <w:bCs/>
-        </w:rPr>
-        <w:t xml:space="preserve"> (Participation)</w:t>
-      </w:r>
-      <w:r>
-        <w:rPr>
-          <w:b/>
-          <w:bCs/>
-        </w:rPr>
-        <w:t>:</w:t>
-      </w:r>
-    </w:p>
-    <w:p>
-      <w:pPr>
-        <w:ind w:left="720"/>
-      </w:pPr>
-      <w:r>
-        <w:t xml:space="preserve">Class notes for each section should be recorded in a </w:t>
-      </w:r>
-      <w:proofErr w:type="spellStart"/>
-      <w:r>
-        <w:t>Jupyter</w:t>
-      </w:r>
-      <w:proofErr w:type="spellEnd"/>
-      <w:r>
-        <w:t xml:space="preserve"> Notebook and must be uploaded to your GitHub account by the last Sunday of each section by 11:59 PM. </w:t>
+      </w:pPr>
+      <w:r>
+        <w:t xml:space="preserve">Class notes for each section should be recorded in a Jupyter Notebook and must be uploaded to your GitHub account by the last Sunday of each section by 11:59 PM. </w:t>
       </w:r>
       <w:r>
         <w:t xml:space="preserve"> Class notes should be uploaded to a folder titled “In Class Projects”. </w:t>
@@ -1696,16 +1662,11 @@
       <w:r>
         <w:t xml:space="preserve">uploaded to </w:t>
       </w:r>
-      <w:proofErr w:type="spellStart"/>
       <w:r>
         <w:t>G</w:t>
       </w:r>
       <w:r>
-        <w:t>ithub</w:t>
-      </w:r>
-      <w:proofErr w:type="spellEnd"/>
-      <w:r>
-        <w:t xml:space="preserve"> </w:t>
+        <w:t xml:space="preserve">ithub </w:t>
       </w:r>
       <w:r>
         <w:t xml:space="preserve">by the </w:t>
@@ -1911,15 +1872,7 @@
         <w:t xml:space="preserve">Undergraduate students are required to build a computational model that processes or generates data and complete an article </w:t>
       </w:r>
       <w:r>
-        <w:t xml:space="preserve">using a </w:t>
-      </w:r>
-      <w:proofErr w:type="spellStart"/>
-      <w:r>
-        <w:t>Jupyter</w:t>
-      </w:r>
-      <w:proofErr w:type="spellEnd"/>
-      <w:r>
-        <w:t xml:space="preserve"> Notebook </w:t>
+        <w:t xml:space="preserve">using a Jupyter Notebook </w:t>
       </w:r>
       <w:r>
         <w:t xml:space="preserve">(At least </w:t>
@@ -1974,15 +1927,7 @@
         <w:ind w:left="720"/>
       </w:pPr>
       <w:r>
-        <w:t xml:space="preserve">Graduate students are required to build a computational model that processes or generates data and complete an article using a </w:t>
-      </w:r>
-      <w:proofErr w:type="spellStart"/>
-      <w:r>
-        <w:t>Jupyter</w:t>
-      </w:r>
-      <w:proofErr w:type="spellEnd"/>
-      <w:r>
-        <w:t xml:space="preserve"> Notebook (At least 6000 words </w:t>
+        <w:t xml:space="preserve">Graduate students are required to build a computational model that processes or generates data and complete an article using a Jupyter Notebook (At least 6000 words </w:t>
       </w:r>
       <w:r>
         <w:rPr>
@@ -3673,15 +3618,7 @@
           </w:tcPr>
           <w:p>
             <w:r>
-              <w:t xml:space="preserve">Introduction to </w:t>
-            </w:r>
-            <w:proofErr w:type="spellStart"/>
-            <w:r>
-              <w:t>Jupyter</w:t>
-            </w:r>
-            <w:proofErr w:type="spellEnd"/>
-            <w:r>
-              <w:t>; printing; object types; arithmetic; string functions; type errors</w:t>
+              <w:t>Introduction to Jupyter; printing; object types; arithmetic; string functions; type errors</w:t>
             </w:r>
           </w:p>
           <w:p/>
@@ -3690,14 +3627,12 @@
               <w:t xml:space="preserve">Reference Sheets: </w:t>
             </w:r>
             <w:hyperlink r:id="rId16" w:history="1">
-              <w:proofErr w:type="spellStart"/>
               <w:r>
                 <w:rPr>
                   <w:rStyle w:val="Hyperlink"/>
                 </w:rPr>
                 <w:t>Jupyter</w:t>
               </w:r>
-              <w:proofErr w:type="spellEnd"/>
             </w:hyperlink>
             <w:r>
               <w:t xml:space="preserve">; </w:t>
@@ -3869,14 +3804,12 @@
             <w:r>
               <w:t xml:space="preserve">: An Introduction to </w:t>
             </w:r>
-            <w:proofErr w:type="spellStart"/>
             <w:r>
               <w:rPr>
                 <w:i/>
               </w:rPr>
               <w:t>numpy</w:t>
             </w:r>
-            <w:proofErr w:type="spellEnd"/>
             <w:r>
               <w:t xml:space="preserve"> and </w:t>
             </w:r>
@@ -3978,15 +3911,7 @@
           </w:p>
           <w:p>
             <w:r>
-              <w:t xml:space="preserve">Introduction to </w:t>
-            </w:r>
-            <w:proofErr w:type="spellStart"/>
-            <w:r>
-              <w:t>Numpy</w:t>
-            </w:r>
-            <w:proofErr w:type="spellEnd"/>
-            <w:r>
-              <w:t>, Pandas, and Matplotlib</w:t>
+              <w:t>Introduction to Numpy, Pandas, and Matplotlib</w:t>
             </w:r>
           </w:p>
           <w:p>
@@ -4223,28 +4148,23 @@
             <w:tcW w:w="1558" w:type="dxa"/>
           </w:tcPr>
           <w:p>
-            <w:r>
-              <w:rPr>
-                <w:b/>
-                <w:bCs/>
-              </w:rPr>
-              <w:t xml:space="preserve">Project </w:t>
-            </w:r>
-            <w:r>
-              <w:rPr>
-                <w:b/>
-                <w:bCs/>
-              </w:rPr>
-              <w:t>5</w:t>
-            </w:r>
-            <w:r>
-              <w:rPr>
-                <w:b/>
-                <w:bCs/>
-              </w:rPr>
-              <w:t>:</w:t>
-            </w:r>
-            <w:r>
+            <w:pPr>
+              <w:rPr>
+                <w:strike/>
+              </w:rPr>
+            </w:pPr>
+            <w:r>
+              <w:rPr>
+                <w:b/>
+                <w:bCs/>
+                <w:strike/>
+              </w:rPr>
+              <w:t>Project 5:</w:t>
+            </w:r>
+            <w:r>
+              <w:rPr>
+                <w:strike/>
+              </w:rPr>
               <w:t xml:space="preserve"> Visualizing Monetary Policy</w:t>
             </w:r>
           </w:p>
@@ -4254,16 +4174,16 @@
             <w:tcW w:w="3052" w:type="dxa"/>
           </w:tcPr>
           <w:p>
-            <w:r>
-              <w:t xml:space="preserve">manage and clean data; import and write </w:t>
-            </w:r>
-            <w:proofErr w:type="spellStart"/>
-            <w:r>
-              <w:t>csvs</w:t>
-            </w:r>
-            <w:proofErr w:type="spellEnd"/>
-            <w:r>
-              <w:t>; encoding; data visualization; stack plots</w:t>
+            <w:pPr>
+              <w:rPr>
+                <w:strike/>
+              </w:rPr>
+            </w:pPr>
+            <w:r>
+              <w:rPr>
+                <w:strike/>
+              </w:rPr>
+              <w:t>manage and clean data; import and write csvs; encoding; data visualization; stack plots</w:t>
             </w:r>
           </w:p>
         </w:tc>
@@ -4272,80 +4192,27 @@
             <w:tcW w:w="3205" w:type="dxa"/>
           </w:tcPr>
           <w:p>
-            <w:r>
-              <w:rPr>
-                <w:b/>
-                <w:bCs/>
-              </w:rPr>
-              <w:t>Week 6</w:t>
-            </w:r>
-            <w:r>
-              <w:t xml:space="preserve">: </w:t>
-            </w:r>
-          </w:p>
-          <w:p>
-            <w:r>
-              <w:rPr>
-                <w:b/>
-                <w:bCs/>
-              </w:rPr>
-              <w:t>Submit Project Proposal</w:t>
+            <w:pPr>
+              <w:rPr>
+                <w:b/>
+                <w:bCs/>
+              </w:rPr>
+            </w:pPr>
+          </w:p>
+          <w:p>
+            <w:r>
+              <w:rPr>
+                <w:b/>
+                <w:bCs/>
+              </w:rPr>
+              <w:t>Homework 4:</w:t>
             </w:r>
             <w:r>
               <w:t xml:space="preserve"> </w:t>
             </w:r>
-            <w:r>
-              <w:rPr>
-                <w:b/>
-                <w:bCs/>
-              </w:rPr>
-              <w:t xml:space="preserve">in </w:t>
-            </w:r>
-            <w:proofErr w:type="spellStart"/>
-            <w:r>
-              <w:rPr>
-                <w:b/>
-                <w:bCs/>
-              </w:rPr>
-              <w:t>Jupyter</w:t>
-            </w:r>
-            <w:proofErr w:type="spellEnd"/>
-            <w:r>
-              <w:rPr>
-                <w:b/>
-                <w:bCs/>
-              </w:rPr>
-              <w:t xml:space="preserve"> Notebook</w:t>
-            </w:r>
-          </w:p>
-          <w:p>
-            <w:r>
-              <w:t>(1000 words; at least 2 data sources; at least 2 different types of data visualizations)</w:t>
-            </w:r>
-          </w:p>
-          <w:p>
-            <w:pPr>
-              <w:rPr>
-                <w:b/>
-                <w:bCs/>
-              </w:rPr>
-            </w:pPr>
-          </w:p>
-          <w:p>
-            <w:r>
-              <w:rPr>
-                <w:b/>
-                <w:bCs/>
-              </w:rPr>
-              <w:t>Homework 4:</w:t>
-            </w:r>
-            <w:r>
-              <w:t xml:space="preserve"> </w:t>
-            </w:r>
-          </w:p>
-          <w:p>
-            <w:r>
-              <w:lastRenderedPageBreak/>
+          </w:p>
+          <w:p>
+            <w:r>
               <w:t>Visualizing Monetary Policy</w:t>
             </w:r>
           </w:p>
@@ -4362,7 +4229,6 @@
               <w:rPr>
                 <w:b/>
               </w:rPr>
-              <w:lastRenderedPageBreak/>
               <w:t>Weeks 7-8:</w:t>
             </w:r>
             <w:r>
@@ -4435,6 +4301,50 @@
           <w:tcPr>
             <w:tcW w:w="3205" w:type="dxa"/>
           </w:tcPr>
+          <w:p>
+            <w:r>
+              <w:rPr>
+                <w:b/>
+                <w:bCs/>
+              </w:rPr>
+              <w:t xml:space="preserve">Week </w:t>
+            </w:r>
+            <w:r>
+              <w:rPr>
+                <w:b/>
+                <w:bCs/>
+              </w:rPr>
+              <w:t>7</w:t>
+            </w:r>
+            <w:r>
+              <w:t xml:space="preserve">: </w:t>
+            </w:r>
+          </w:p>
+          <w:p>
+            <w:r>
+              <w:rPr>
+                <w:b/>
+                <w:bCs/>
+              </w:rPr>
+              <w:t>Submit Project Proposal</w:t>
+            </w:r>
+            <w:r>
+              <w:t xml:space="preserve"> </w:t>
+            </w:r>
+            <w:r>
+              <w:rPr>
+                <w:b/>
+                <w:bCs/>
+              </w:rPr>
+              <w:t>in Jupyter Notebook</w:t>
+            </w:r>
+          </w:p>
+          <w:p>
+            <w:r>
+              <w:lastRenderedPageBreak/>
+              <w:t>(1000 words; at least 2 data sources; at least 2 different types of data visualizations)</w:t>
+            </w:r>
+          </w:p>
           <w:p>
             <w:r>
               <w:rPr>
@@ -4497,6 +4407,7 @@
               <w:rPr>
                 <w:bCs/>
               </w:rPr>
+              <w:lastRenderedPageBreak/>
               <w:t xml:space="preserve">Spring Break: </w:t>
             </w:r>
             <w:r>
@@ -4726,17 +4637,8 @@
                 <w:i/>
                 <w:iCs/>
               </w:rPr>
-              <w:t xml:space="preserve"> </w:t>
-            </w:r>
-            <w:proofErr w:type="spellStart"/>
-            <w:r>
-              <w:rPr>
-                <w:i/>
-                <w:iCs/>
-              </w:rPr>
-              <w:t>statsmodels</w:t>
-            </w:r>
-            <w:proofErr w:type="spellEnd"/>
+              <w:t xml:space="preserve"> statsmodels</w:t>
+            </w:r>
           </w:p>
         </w:tc>
         <w:tc>
@@ -4992,15 +4894,7 @@
           </w:tcPr>
           <w:p>
             <w:r>
-              <w:t xml:space="preserve">Partial correlation; directed acyclic graphs; residuals; multi index; indicator variables; quantiles; panel regression; </w:t>
-            </w:r>
-            <w:proofErr w:type="spellStart"/>
-            <w:r>
-              <w:t>Geopandas</w:t>
-            </w:r>
-            <w:proofErr w:type="spellEnd"/>
-            <w:r>
-              <w:t>; GIS;</w:t>
+              <w:t>Partial correlation; directed acyclic graphs; residuals; multi index; indicator variables; quantiles; panel regression; Geopandas; GIS;</w:t>
             </w:r>
           </w:p>
           <w:p/>
@@ -5348,6 +5242,7 @@
               <w:t xml:space="preserve">: </w:t>
             </w:r>
             <w:r>
+              <w:lastRenderedPageBreak/>
               <w:t>4</w:t>
             </w:r>
             <w:r>
@@ -5425,6 +5320,7 @@
                 <w:bCs/>
                 <w:color w:val="2F5496" w:themeColor="accent1" w:themeShade="BF"/>
               </w:rPr>
+              <w:lastRenderedPageBreak/>
               <w:t>5</w:t>
             </w:r>
             <w:r>
@@ -5463,6 +5359,7 @@
         </w:rPr>
       </w:pPr>
       <w:r>
+        <w:lastRenderedPageBreak/>
         <w:t>*</w:t>
       </w:r>
       <w:r>

</xml_diff>

<commit_message>
Complete Hypothesis Testing Demonstration
</commit_message>
<xml_diff>
--- a/ECON 411 611 Syllabus.docx
+++ b/ECON 411 611 Syllabus.docx
@@ -4823,55 +4823,6 @@
             </w:pPr>
           </w:p>
           <w:p>
-            <w:r>
-              <w:rPr>
-                <w:b/>
-                <w:bCs/>
-              </w:rPr>
-              <w:t xml:space="preserve">Week </w:t>
-            </w:r>
-            <w:r>
-              <w:rPr>
-                <w:b/>
-                <w:bCs/>
-              </w:rPr>
-              <w:t>12</w:t>
-            </w:r>
-            <w:r>
-              <w:t xml:space="preserve">: </w:t>
-            </w:r>
-          </w:p>
-          <w:p>
-            <w:r>
-              <w:rPr>
-                <w:b/>
-                <w:bCs/>
-              </w:rPr>
-              <w:t>Homework 7:</w:t>
-            </w:r>
-            <w:r>
-              <w:t xml:space="preserve"> </w:t>
-            </w:r>
-          </w:p>
-          <w:p>
-            <w:pPr>
-              <w:rPr>
-                <w:b/>
-                <w:bCs/>
-              </w:rPr>
-            </w:pPr>
-            <w:r>
-              <w:t>Working with OLS</w:t>
-            </w:r>
-            <w:r>
-              <w:rPr>
-                <w:b/>
-                <w:bCs/>
-              </w:rPr>
-              <w:t xml:space="preserve"> </w:t>
-            </w:r>
-          </w:p>
-          <w:p>
             <w:pPr>
               <w:rPr>
                 <w:b/>
@@ -5048,6 +4999,71 @@
           <w:tcPr>
             <w:tcW w:w="3205" w:type="dxa"/>
           </w:tcPr>
+          <w:p>
+            <w:pPr>
+              <w:rPr>
+                <w:b/>
+                <w:bCs/>
+              </w:rPr>
+            </w:pPr>
+          </w:p>
+          <w:p>
+            <w:r>
+              <w:rPr>
+                <w:b/>
+                <w:bCs/>
+              </w:rPr>
+              <w:t xml:space="preserve">Week </w:t>
+            </w:r>
+            <w:r>
+              <w:rPr>
+                <w:b/>
+                <w:bCs/>
+              </w:rPr>
+              <w:t>12</w:t>
+            </w:r>
+            <w:r>
+              <w:t xml:space="preserve">: </w:t>
+            </w:r>
+          </w:p>
+          <w:p>
+            <w:r>
+              <w:rPr>
+                <w:b/>
+                <w:bCs/>
+              </w:rPr>
+              <w:t>Homework 7:</w:t>
+            </w:r>
+            <w:r>
+              <w:t xml:space="preserve"> </w:t>
+            </w:r>
+          </w:p>
+          <w:p>
+            <w:pPr>
+              <w:rPr>
+                <w:b/>
+                <w:bCs/>
+              </w:rPr>
+            </w:pPr>
+            <w:r>
+              <w:t>Working with OLS</w:t>
+            </w:r>
+            <w:r>
+              <w:rPr>
+                <w:b/>
+                <w:bCs/>
+              </w:rPr>
+              <w:t xml:space="preserve"> </w:t>
+            </w:r>
+          </w:p>
+          <w:p>
+            <w:pPr>
+              <w:rPr>
+                <w:b/>
+                <w:bCs/>
+              </w:rPr>
+            </w:pPr>
+          </w:p>
           <w:p>
             <w:pPr>
               <w:rPr>
@@ -5405,7 +5421,6 @@
           <w:p/>
           <w:p>
             <w:r>
-              <w:lastRenderedPageBreak/>
               <w:t>5/</w:t>
             </w:r>
             <w:r>

</xml_diff>

<commit_message>
syllabus update, final presentation Thursday May 9 1 PM
</commit_message>
<xml_diff>
--- a/ECON 411 611 Syllabus.docx
+++ b/ECON 411 611 Syllabus.docx
@@ -1,6 +1,6 @@
 
 <file path=word/document.xml><?xml version="1.0" encoding="utf-8"?>
-<w:document xmlns:wpc="http://schemas.microsoft.com/office/word/2010/wordprocessingCanvas" xmlns:cx="http://schemas.microsoft.com/office/drawing/2014/chartex" xmlns:cx1="http://schemas.microsoft.com/office/drawing/2015/9/8/chartex" xmlns:cx2="http://schemas.microsoft.com/office/drawing/2015/10/21/chartex" xmlns:cx3="http://schemas.microsoft.com/office/drawing/2016/5/9/chartex" xmlns:cx4="http://schemas.microsoft.com/office/drawing/2016/5/10/chartex" xmlns:cx5="http://schemas.microsoft.com/office/drawing/2016/5/11/chartex" xmlns:cx6="http://schemas.microsoft.com/office/drawing/2016/5/12/chartex" xmlns:cx7="http://schemas.microsoft.com/office/drawing/2016/5/13/chartex" xmlns:cx8="http://schemas.microsoft.com/office/drawing/2016/5/14/chartex" xmlns:mc="http://schemas.openxmlformats.org/markup-compatibility/2006" xmlns:aink="http://schemas.microsoft.com/office/drawing/2016/ink" xmlns:am3d="http://schemas.microsoft.com/office/drawing/2017/model3d" xmlns:o="urn:schemas-microsoft-com:office:office" xmlns:oel="http://schemas.microsoft.com/office/2019/extlst" xmlns:r="http://schemas.openxmlformats.org/officeDocument/2006/relationships" xmlns:m="http://schemas.openxmlformats.org/officeDocument/2006/math" xmlns:v="urn:schemas-microsoft-com:vml" xmlns:wp14="http://schemas.microsoft.com/office/word/2010/wordprocessingDrawing" xmlns:wp="http://schemas.openxmlformats.org/drawingml/2006/wordprocessingDrawing" xmlns:w10="urn:schemas-microsoft-com:office:word" xmlns:w="http://schemas.openxmlformats.org/wordprocessingml/2006/main" xmlns:w14="http://schemas.microsoft.com/office/word/2010/wordml" xmlns:w15="http://schemas.microsoft.com/office/word/2012/wordml" xmlns:w16cex="http://schemas.microsoft.com/office/word/2018/wordml/cex" xmlns:w16cid="http://schemas.microsoft.com/office/word/2016/wordml/cid" xmlns:w16="http://schemas.microsoft.com/office/word/2018/wordml" xmlns:w16sdtdh="http://schemas.microsoft.com/office/word/2020/wordml/sdtdatahash" xmlns:w16se="http://schemas.microsoft.com/office/word/2015/wordml/symex" xmlns:wpg="http://schemas.microsoft.com/office/word/2010/wordprocessingGroup" xmlns:wpi="http://schemas.microsoft.com/office/word/2010/wordprocessingInk" xmlns:wne="http://schemas.microsoft.com/office/word/2006/wordml" xmlns:wps="http://schemas.microsoft.com/office/word/2010/wordprocessingShape" mc:Ignorable="w14 w15 w16se w16cid w16 w16cex w16sdtdh wp14">
+<w:document xmlns:wpc="http://schemas.microsoft.com/office/word/2010/wordprocessingCanvas" xmlns:cx="http://schemas.microsoft.com/office/drawing/2014/chartex" xmlns:cx1="http://schemas.microsoft.com/office/drawing/2015/9/8/chartex" xmlns:cx2="http://schemas.microsoft.com/office/drawing/2015/10/21/chartex" xmlns:cx3="http://schemas.microsoft.com/office/drawing/2016/5/9/chartex" xmlns:cx4="http://schemas.microsoft.com/office/drawing/2016/5/10/chartex" xmlns:cx5="http://schemas.microsoft.com/office/drawing/2016/5/11/chartex" xmlns:cx6="http://schemas.microsoft.com/office/drawing/2016/5/12/chartex" xmlns:cx7="http://schemas.microsoft.com/office/drawing/2016/5/13/chartex" xmlns:cx8="http://schemas.microsoft.com/office/drawing/2016/5/14/chartex" xmlns:mc="http://schemas.openxmlformats.org/markup-compatibility/2006" xmlns:aink="http://schemas.microsoft.com/office/drawing/2016/ink" xmlns:am3d="http://schemas.microsoft.com/office/drawing/2017/model3d" xmlns:o="urn:schemas-microsoft-com:office:office" xmlns:oel="http://schemas.microsoft.com/office/2019/extlst" xmlns:r="http://schemas.openxmlformats.org/officeDocument/2006/relationships" xmlns:m="http://schemas.openxmlformats.org/officeDocument/2006/math" xmlns:v="urn:schemas-microsoft-com:vml" xmlns:wp14="http://schemas.microsoft.com/office/word/2010/wordprocessingDrawing" xmlns:wp="http://schemas.openxmlformats.org/drawingml/2006/wordprocessingDrawing" xmlns:w10="urn:schemas-microsoft-com:office:word" xmlns:w="http://schemas.openxmlformats.org/wordprocessingml/2006/main" xmlns:w14="http://schemas.microsoft.com/office/word/2010/wordml" xmlns:w15="http://schemas.microsoft.com/office/word/2012/wordml" xmlns:w16cex="http://schemas.microsoft.com/office/word/2018/wordml/cex" xmlns:w16cid="http://schemas.microsoft.com/office/word/2016/wordml/cid" xmlns:w16="http://schemas.microsoft.com/office/word/2018/wordml" xmlns:w16du="http://schemas.microsoft.com/office/word/2023/wordml/word16du" xmlns:w16sdtdh="http://schemas.microsoft.com/office/word/2020/wordml/sdtdatahash" xmlns:w16se="http://schemas.microsoft.com/office/word/2015/wordml/symex" xmlns:wpg="http://schemas.microsoft.com/office/word/2010/wordprocessingGroup" xmlns:wpi="http://schemas.microsoft.com/office/word/2010/wordprocessingInk" xmlns:wne="http://schemas.microsoft.com/office/word/2006/wordml" xmlns:wps="http://schemas.microsoft.com/office/word/2010/wordprocessingShape" mc:Ignorable="w14 w15 w16se w16cid w16 w16cex w16sdtdh w16du wp14">
   <w:body>
     <w:p>
       <w:pPr>
@@ -524,7 +524,7 @@
     </w:p>
     <w:p>
       <w:pPr>
-        <w:pStyle w:val="ListParagraph"/>
+        <w:pStyle w:val="Listparagraf"/>
         <w:numPr>
           <w:ilvl w:val="0"/>
           <w:numId w:val="1"/>
@@ -545,7 +545,7 @@
     </w:p>
     <w:p>
       <w:pPr>
-        <w:pStyle w:val="ListParagraph"/>
+        <w:pStyle w:val="Listparagraf"/>
         <w:numPr>
           <w:ilvl w:val="0"/>
           <w:numId w:val="1"/>
@@ -584,7 +584,7 @@
     </w:p>
     <w:p>
       <w:pPr>
-        <w:pStyle w:val="ListParagraph"/>
+        <w:pStyle w:val="Listparagraf"/>
         <w:numPr>
           <w:ilvl w:val="0"/>
           <w:numId w:val="2"/>
@@ -596,7 +596,7 @@
     </w:p>
     <w:p>
       <w:pPr>
-        <w:pStyle w:val="ListParagraph"/>
+        <w:pStyle w:val="Listparagraf"/>
         <w:numPr>
           <w:ilvl w:val="0"/>
           <w:numId w:val="2"/>
@@ -614,7 +614,7 @@
     </w:p>
     <w:p>
       <w:pPr>
-        <w:pStyle w:val="ListParagraph"/>
+        <w:pStyle w:val="Listparagraf"/>
         <w:numPr>
           <w:ilvl w:val="0"/>
           <w:numId w:val="2"/>
@@ -626,7 +626,7 @@
     </w:p>
     <w:p>
       <w:pPr>
-        <w:pStyle w:val="ListParagraph"/>
+        <w:pStyle w:val="Listparagraf"/>
         <w:numPr>
           <w:ilvl w:val="0"/>
           <w:numId w:val="2"/>
@@ -638,7 +638,7 @@
     </w:p>
     <w:p>
       <w:pPr>
-        <w:pStyle w:val="ListParagraph"/>
+        <w:pStyle w:val="Listparagraf"/>
         <w:numPr>
           <w:ilvl w:val="0"/>
           <w:numId w:val="2"/>
@@ -656,7 +656,7 @@
     </w:p>
     <w:p>
       <w:pPr>
-        <w:pStyle w:val="ListParagraph"/>
+        <w:pStyle w:val="Listparagraf"/>
         <w:numPr>
           <w:ilvl w:val="0"/>
           <w:numId w:val="2"/>
@@ -668,7 +668,7 @@
     </w:p>
     <w:p>
       <w:pPr>
-        <w:pStyle w:val="ListParagraph"/>
+        <w:pStyle w:val="Listparagraf"/>
         <w:numPr>
           <w:ilvl w:val="0"/>
           <w:numId w:val="2"/>
@@ -1648,7 +1648,15 @@
         <w:ind w:left="720"/>
       </w:pPr>
       <w:r>
-        <w:t>Excused absences will be discussed on a case by case basis</w:t>
+        <w:t xml:space="preserve">Excused absences will be discussed on a </w:t>
+      </w:r>
+      <w:proofErr w:type="gramStart"/>
+      <w:r>
+        <w:t>case by case</w:t>
+      </w:r>
+      <w:proofErr w:type="gramEnd"/>
+      <w:r>
+        <w:t xml:space="preserve"> basis</w:t>
       </w:r>
     </w:p>
     <w:p>
@@ -1681,8 +1689,13 @@
       </w:pPr>
       <w:bookmarkStart w:id="5" w:name="_Hlk534454389"/>
       <w:bookmarkStart w:id="6" w:name="_Hlk534465623"/>
-      <w:r>
-        <w:t xml:space="preserve">A homework is due at the end of </w:t>
+      <w:proofErr w:type="gramStart"/>
+      <w:r>
+        <w:t>A</w:t>
+      </w:r>
+      <w:proofErr w:type="gramEnd"/>
+      <w:r>
+        <w:t xml:space="preserve"> homework is due at the end of </w:t>
       </w:r>
       <w:r>
         <w:t>the week indicated in the schedule</w:t>
@@ -1770,6 +1783,7 @@
         </w:rPr>
         <w:t xml:space="preserve"> must complete additional exercises </w:t>
       </w:r>
+      <w:proofErr w:type="gramStart"/>
       <w:r>
         <w:rPr>
           <w:b/>
@@ -1777,6 +1791,7 @@
         </w:rPr>
         <w:t>where</w:t>
       </w:r>
+      <w:proofErr w:type="gramEnd"/>
       <w:r>
         <w:rPr>
           <w:b/>
@@ -1871,7 +1886,23 @@
           <w:i/>
           <w:iCs/>
         </w:rPr>
-        <w:t>Excused absences will be discussed on a case by case basis</w:t>
+        <w:t xml:space="preserve">Excused absences will be discussed on a </w:t>
+      </w:r>
+      <w:proofErr w:type="gramStart"/>
+      <w:r>
+        <w:rPr>
+          <w:i/>
+          <w:iCs/>
+        </w:rPr>
+        <w:t>case by case</w:t>
+      </w:r>
+      <w:proofErr w:type="gramEnd"/>
+      <w:r>
+        <w:rPr>
+          <w:i/>
+          <w:iCs/>
+        </w:rPr>
+        <w:t xml:space="preserve"> basis</w:t>
       </w:r>
     </w:p>
     <w:p>
@@ -2050,7 +2081,15 @@
         <w:ind w:left="720"/>
       </w:pPr>
       <w:r>
-        <w:t xml:space="preserve">When you send an email to me please </w:t>
+        <w:t xml:space="preserve">When you send an email to </w:t>
+      </w:r>
+      <w:proofErr w:type="gramStart"/>
+      <w:r>
+        <w:t>me</w:t>
+      </w:r>
+      <w:proofErr w:type="gramEnd"/>
+      <w:r>
+        <w:t xml:space="preserve"> please </w:t>
       </w:r>
       <w:r>
         <w:t xml:space="preserve">put ECON </w:t>
@@ -2115,7 +2154,25 @@
           <w:sz w:val="24"/>
           <w:szCs w:val="24"/>
         </w:rPr>
-        <w:t xml:space="preserve">The academic community is operated on the basis of honesty, integrity, and fair play. </w:t>
+        <w:t xml:space="preserve">The academic community is operated </w:t>
+      </w:r>
+      <w:proofErr w:type="gramStart"/>
+      <w:r>
+        <w:rPr>
+          <w:rFonts w:asciiTheme="majorHAnsi" w:hAnsiTheme="majorHAnsi" w:cstheme="majorHAnsi"/>
+          <w:sz w:val="24"/>
+          <w:szCs w:val="24"/>
+        </w:rPr>
+        <w:t>on the basis of</w:t>
+      </w:r>
+      <w:proofErr w:type="gramEnd"/>
+      <w:r>
+        <w:rPr>
+          <w:rFonts w:asciiTheme="majorHAnsi" w:hAnsiTheme="majorHAnsi" w:cstheme="majorHAnsi"/>
+          <w:sz w:val="24"/>
+          <w:szCs w:val="24"/>
+        </w:rPr>
+        <w:t xml:space="preserve"> honesty, integrity, and fair play. </w:t>
       </w:r>
       <w:hyperlink r:id="rId10" w:history="1">
         <w:r>
@@ -3512,7 +3569,7 @@
     </w:p>
     <w:tbl>
       <w:tblPr>
-        <w:tblStyle w:val="TableGrid"/>
+        <w:tblStyle w:val="Tabelgril"/>
         <w:tblW w:w="10255" w:type="dxa"/>
         <w:tblLook w:val="04A0" w:firstRow="1" w:lastRow="0" w:firstColumn="1" w:lastColumn="0" w:noHBand="0" w:noVBand="1"/>
       </w:tblPr>
@@ -3880,11 +3937,19 @@
             <w:r>
               <w:t xml:space="preserve"> and </w:t>
             </w:r>
+            <w:proofErr w:type="gramStart"/>
             <w:r>
               <w:rPr>
                 <w:i/>
               </w:rPr>
-              <w:t xml:space="preserve">pandas; </w:t>
+              <w:t>pandas;</w:t>
+            </w:r>
+            <w:proofErr w:type="gramEnd"/>
+            <w:r>
+              <w:rPr>
+                <w:i/>
+              </w:rPr>
+              <w:t xml:space="preserve"> </w:t>
             </w:r>
           </w:p>
           <w:p/>
@@ -3960,8 +4025,13 @@
               <w:t>Project Statement Due</w:t>
             </w:r>
             <w:r>
-              <w:t xml:space="preserve"> (1 Paragraph; Include at least 1 data source);</w:t>
-            </w:r>
+              <w:t xml:space="preserve"> (1 Paragraph; Include at least 1 data source</w:t>
+            </w:r>
+            <w:proofErr w:type="gramStart"/>
+            <w:r>
+              <w:t>);</w:t>
+            </w:r>
+            <w:proofErr w:type="gramEnd"/>
           </w:p>
           <w:p/>
           <w:p>
@@ -4982,7 +5052,15 @@
           </w:tcPr>
           <w:p>
             <w:r>
-              <w:t xml:space="preserve">Partial correlation; directed acyclic graphs; residuals; multi index; indicator variables; quantiles; panel regression; </w:t>
+              <w:t xml:space="preserve">Partial correlation; directed acyclic graphs; residuals; </w:t>
+            </w:r>
+            <w:proofErr w:type="gramStart"/>
+            <w:r>
+              <w:t>multi index</w:t>
+            </w:r>
+            <w:proofErr w:type="gramEnd"/>
+            <w:r>
+              <w:t xml:space="preserve">; indicator variables; quantiles; panel regression; </w:t>
             </w:r>
             <w:proofErr w:type="spellStart"/>
             <w:r>
@@ -5548,13 +5626,7 @@
         <w:rPr>
           <w:b/>
         </w:rPr>
-        <w:t>Wednesday</w:t>
-      </w:r>
-      <w:r>
-        <w:rPr>
-          <w:b/>
-        </w:rPr>
-        <w:t xml:space="preserve"> </w:t>
+        <w:t xml:space="preserve">Thursday </w:t>
       </w:r>
       <w:r>
         <w:rPr>
@@ -5566,7 +5638,7 @@
         <w:rPr>
           <w:b/>
         </w:rPr>
-        <w:t>8</w:t>
+        <w:t>9</w:t>
       </w:r>
       <w:r>
         <w:rPr>
@@ -5606,7 +5678,7 @@
 </file>
 
 <file path=word/numbering.xml><?xml version="1.0" encoding="utf-8"?>
-<w:numbering xmlns:wpc="http://schemas.microsoft.com/office/word/2010/wordprocessingCanvas" xmlns:cx="http://schemas.microsoft.com/office/drawing/2014/chartex" xmlns:cx1="http://schemas.microsoft.com/office/drawing/2015/9/8/chartex" xmlns:cx2="http://schemas.microsoft.com/office/drawing/2015/10/21/chartex" xmlns:cx3="http://schemas.microsoft.com/office/drawing/2016/5/9/chartex" xmlns:cx4="http://schemas.microsoft.com/office/drawing/2016/5/10/chartex" xmlns:cx5="http://schemas.microsoft.com/office/drawing/2016/5/11/chartex" xmlns:cx6="http://schemas.microsoft.com/office/drawing/2016/5/12/chartex" xmlns:cx7="http://schemas.microsoft.com/office/drawing/2016/5/13/chartex" xmlns:cx8="http://schemas.microsoft.com/office/drawing/2016/5/14/chartex" xmlns:mc="http://schemas.openxmlformats.org/markup-compatibility/2006" xmlns:aink="http://schemas.microsoft.com/office/drawing/2016/ink" xmlns:am3d="http://schemas.microsoft.com/office/drawing/2017/model3d" xmlns:o="urn:schemas-microsoft-com:office:office" xmlns:oel="http://schemas.microsoft.com/office/2019/extlst" xmlns:r="http://schemas.openxmlformats.org/officeDocument/2006/relationships" xmlns:m="http://schemas.openxmlformats.org/officeDocument/2006/math" xmlns:v="urn:schemas-microsoft-com:vml" xmlns:wp14="http://schemas.microsoft.com/office/word/2010/wordprocessingDrawing" xmlns:wp="http://schemas.openxmlformats.org/drawingml/2006/wordprocessingDrawing" xmlns:w10="urn:schemas-microsoft-com:office:word" xmlns:w="http://schemas.openxmlformats.org/wordprocessingml/2006/main" xmlns:w14="http://schemas.microsoft.com/office/word/2010/wordml" xmlns:w15="http://schemas.microsoft.com/office/word/2012/wordml" xmlns:w16cex="http://schemas.microsoft.com/office/word/2018/wordml/cex" xmlns:w16cid="http://schemas.microsoft.com/office/word/2016/wordml/cid" xmlns:w16="http://schemas.microsoft.com/office/word/2018/wordml" xmlns:w16sdtdh="http://schemas.microsoft.com/office/word/2020/wordml/sdtdatahash" xmlns:w16se="http://schemas.microsoft.com/office/word/2015/wordml/symex" xmlns:wpg="http://schemas.microsoft.com/office/word/2010/wordprocessingGroup" xmlns:wpi="http://schemas.microsoft.com/office/word/2010/wordprocessingInk" xmlns:wne="http://schemas.microsoft.com/office/word/2006/wordml" xmlns:wps="http://schemas.microsoft.com/office/word/2010/wordprocessingShape" mc:Ignorable="w14 w15 w16se w16cid w16 w16cex w16sdtdh wp14">
+<w:numbering xmlns:wpc="http://schemas.microsoft.com/office/word/2010/wordprocessingCanvas" xmlns:cx="http://schemas.microsoft.com/office/drawing/2014/chartex" xmlns:cx1="http://schemas.microsoft.com/office/drawing/2015/9/8/chartex" xmlns:cx2="http://schemas.microsoft.com/office/drawing/2015/10/21/chartex" xmlns:cx3="http://schemas.microsoft.com/office/drawing/2016/5/9/chartex" xmlns:cx4="http://schemas.microsoft.com/office/drawing/2016/5/10/chartex" xmlns:cx5="http://schemas.microsoft.com/office/drawing/2016/5/11/chartex" xmlns:cx6="http://schemas.microsoft.com/office/drawing/2016/5/12/chartex" xmlns:cx7="http://schemas.microsoft.com/office/drawing/2016/5/13/chartex" xmlns:cx8="http://schemas.microsoft.com/office/drawing/2016/5/14/chartex" xmlns:mc="http://schemas.openxmlformats.org/markup-compatibility/2006" xmlns:aink="http://schemas.microsoft.com/office/drawing/2016/ink" xmlns:am3d="http://schemas.microsoft.com/office/drawing/2017/model3d" xmlns:o="urn:schemas-microsoft-com:office:office" xmlns:oel="http://schemas.microsoft.com/office/2019/extlst" xmlns:r="http://schemas.openxmlformats.org/officeDocument/2006/relationships" xmlns:m="http://schemas.openxmlformats.org/officeDocument/2006/math" xmlns:v="urn:schemas-microsoft-com:vml" xmlns:wp14="http://schemas.microsoft.com/office/word/2010/wordprocessingDrawing" xmlns:wp="http://schemas.openxmlformats.org/drawingml/2006/wordprocessingDrawing" xmlns:w10="urn:schemas-microsoft-com:office:word" xmlns:w="http://schemas.openxmlformats.org/wordprocessingml/2006/main" xmlns:w14="http://schemas.microsoft.com/office/word/2010/wordml" xmlns:w15="http://schemas.microsoft.com/office/word/2012/wordml" xmlns:w16cex="http://schemas.microsoft.com/office/word/2018/wordml/cex" xmlns:w16cid="http://schemas.microsoft.com/office/word/2016/wordml/cid" xmlns:w16="http://schemas.microsoft.com/office/word/2018/wordml" xmlns:w16du="http://schemas.microsoft.com/office/word/2023/wordml/word16du" xmlns:w16sdtdh="http://schemas.microsoft.com/office/word/2020/wordml/sdtdatahash" xmlns:w16se="http://schemas.microsoft.com/office/word/2015/wordml/symex" xmlns:wpg="http://schemas.microsoft.com/office/word/2010/wordprocessingGroup" xmlns:wpi="http://schemas.microsoft.com/office/word/2010/wordprocessingInk" xmlns:wne="http://schemas.microsoft.com/office/word/2006/wordml" xmlns:wps="http://schemas.microsoft.com/office/word/2010/wordprocessingShape" mc:Ignorable="w14 w15 w16se w16cid w16 w16cex w16sdtdh w16du wp14">
   <w:abstractNum w:abstractNumId="0" w15:restartNumberingAfterBreak="0">
     <w:nsid w:val="42F73BDB"/>
     <w:multiLevelType w:val="hybridMultilevel"/>
@@ -6004,7 +6076,7 @@
 </file>
 
 <file path=word/styles.xml><?xml version="1.0" encoding="utf-8"?>
-<w:styles xmlns:mc="http://schemas.openxmlformats.org/markup-compatibility/2006" xmlns:r="http://schemas.openxmlformats.org/officeDocument/2006/relationships" xmlns:w="http://schemas.openxmlformats.org/wordprocessingml/2006/main" xmlns:w14="http://schemas.microsoft.com/office/word/2010/wordml" xmlns:w15="http://schemas.microsoft.com/office/word/2012/wordml" xmlns:w16cex="http://schemas.microsoft.com/office/word/2018/wordml/cex" xmlns:w16cid="http://schemas.microsoft.com/office/word/2016/wordml/cid" xmlns:w16="http://schemas.microsoft.com/office/word/2018/wordml" xmlns:w16sdtdh="http://schemas.microsoft.com/office/word/2020/wordml/sdtdatahash" xmlns:w16se="http://schemas.microsoft.com/office/word/2015/wordml/symex" mc:Ignorable="w14 w15 w16se w16cid w16 w16cex w16sdtdh">
+<w:styles xmlns:mc="http://schemas.openxmlformats.org/markup-compatibility/2006" xmlns:r="http://schemas.openxmlformats.org/officeDocument/2006/relationships" xmlns:w="http://schemas.openxmlformats.org/wordprocessingml/2006/main" xmlns:w14="http://schemas.microsoft.com/office/word/2010/wordml" xmlns:w15="http://schemas.microsoft.com/office/word/2012/wordml" xmlns:w16cex="http://schemas.microsoft.com/office/word/2018/wordml/cex" xmlns:w16cid="http://schemas.microsoft.com/office/word/2016/wordml/cid" xmlns:w16="http://schemas.microsoft.com/office/word/2018/wordml" xmlns:w16du="http://schemas.microsoft.com/office/word/2023/wordml/word16du" xmlns:w16sdtdh="http://schemas.microsoft.com/office/word/2020/wordml/sdtdatahash" xmlns:w16se="http://schemas.microsoft.com/office/word/2015/wordml/symex" mc:Ignorable="w14 w15 w16se w16cid w16 w16cex w16sdtdh w16du">
   <w:docDefaults>
     <w:rPrDefault>
       <w:rPr>
@@ -6403,13 +6475,13 @@
     <w:qFormat/>
     <w:rsid w:val="003D038E"/>
   </w:style>
-  <w:style w:type="character" w:default="1" w:styleId="DefaultParagraphFont">
+  <w:style w:type="character" w:default="1" w:styleId="Fontdeparagrafimplicit">
     <w:name w:val="Default Paragraph Font"/>
     <w:uiPriority w:val="1"/>
     <w:semiHidden/>
     <w:unhideWhenUsed/>
   </w:style>
-  <w:style w:type="table" w:default="1" w:styleId="TableNormal">
+  <w:style w:type="table" w:default="1" w:styleId="TabelNormal">
     <w:name w:val="Normal Table"/>
     <w:uiPriority w:val="99"/>
     <w:semiHidden/>
@@ -6424,16 +6496,16 @@
       </w:tblCellMar>
     </w:tblPr>
   </w:style>
-  <w:style w:type="numbering" w:default="1" w:styleId="NoList">
+  <w:style w:type="numbering" w:default="1" w:styleId="FrListare">
     <w:name w:val="No List"/>
     <w:uiPriority w:val="99"/>
     <w:semiHidden/>
     <w:unhideWhenUsed/>
   </w:style>
-  <w:style w:type="paragraph" w:styleId="BalloonText">
+  <w:style w:type="paragraph" w:styleId="TextnBalon">
     <w:name w:val="Balloon Text"/>
     <w:basedOn w:val="Normal"/>
-    <w:link w:val="BalloonTextChar"/>
+    <w:link w:val="TextnBalonCaracter"/>
     <w:uiPriority w:val="99"/>
     <w:semiHidden/>
     <w:unhideWhenUsed/>
@@ -6447,10 +6519,10 @@
       <w:szCs w:val="18"/>
     </w:rPr>
   </w:style>
-  <w:style w:type="character" w:customStyle="1" w:styleId="BalloonTextChar">
-    <w:name w:val="Balloon Text Char"/>
-    <w:basedOn w:val="DefaultParagraphFont"/>
-    <w:link w:val="BalloonText"/>
+  <w:style w:type="character" w:customStyle="1" w:styleId="TextnBalonCaracter">
+    <w:name w:val="Text în Balon Caracter"/>
+    <w:basedOn w:val="Fontdeparagrafimplicit"/>
+    <w:link w:val="TextnBalon"/>
     <w:uiPriority w:val="99"/>
     <w:semiHidden/>
     <w:rsid w:val="00785C79"/>
@@ -6462,7 +6534,7 @@
   </w:style>
   <w:style w:type="character" w:styleId="Hyperlink">
     <w:name w:val="Hyperlink"/>
-    <w:basedOn w:val="DefaultParagraphFont"/>
+    <w:basedOn w:val="Fontdeparagrafimplicit"/>
     <w:uiPriority w:val="99"/>
     <w:unhideWhenUsed/>
     <w:rsid w:val="00785C79"/>
@@ -6471,9 +6543,9 @@
       <w:u w:val="single"/>
     </w:rPr>
   </w:style>
-  <w:style w:type="character" w:styleId="CommentReference">
+  <w:style w:type="character" w:styleId="Referincomentariu">
     <w:name w:val="annotation reference"/>
-    <w:basedOn w:val="DefaultParagraphFont"/>
+    <w:basedOn w:val="Fontdeparagrafimplicit"/>
     <w:uiPriority w:val="99"/>
     <w:semiHidden/>
     <w:unhideWhenUsed/>
@@ -6483,10 +6555,10 @@
       <w:szCs w:val="16"/>
     </w:rPr>
   </w:style>
-  <w:style w:type="paragraph" w:styleId="CommentText">
+  <w:style w:type="paragraph" w:styleId="Textcomentariu">
     <w:name w:val="annotation text"/>
     <w:basedOn w:val="Normal"/>
-    <w:link w:val="CommentTextChar"/>
+    <w:link w:val="TextcomentariuCaracter"/>
     <w:uiPriority w:val="99"/>
     <w:semiHidden/>
     <w:unhideWhenUsed/>
@@ -6499,10 +6571,10 @@
       <w:szCs w:val="20"/>
     </w:rPr>
   </w:style>
-  <w:style w:type="character" w:customStyle="1" w:styleId="CommentTextChar">
-    <w:name w:val="Comment Text Char"/>
-    <w:basedOn w:val="DefaultParagraphFont"/>
-    <w:link w:val="CommentText"/>
+  <w:style w:type="character" w:customStyle="1" w:styleId="TextcomentariuCaracter">
+    <w:name w:val="Text comentariu Caracter"/>
+    <w:basedOn w:val="Fontdeparagrafimplicit"/>
+    <w:link w:val="Textcomentariu"/>
     <w:uiPriority w:val="99"/>
     <w:semiHidden/>
     <w:rsid w:val="0001242A"/>
@@ -6511,11 +6583,11 @@
       <w:szCs w:val="20"/>
     </w:rPr>
   </w:style>
-  <w:style w:type="paragraph" w:styleId="CommentSubject">
+  <w:style w:type="paragraph" w:styleId="SubiectComentariu">
     <w:name w:val="annotation subject"/>
-    <w:basedOn w:val="CommentText"/>
-    <w:next w:val="CommentText"/>
-    <w:link w:val="CommentSubjectChar"/>
+    <w:basedOn w:val="Textcomentariu"/>
+    <w:next w:val="Textcomentariu"/>
+    <w:link w:val="SubiectComentariuCaracter"/>
     <w:uiPriority w:val="99"/>
     <w:semiHidden/>
     <w:unhideWhenUsed/>
@@ -6525,10 +6597,10 @@
       <w:bCs/>
     </w:rPr>
   </w:style>
-  <w:style w:type="character" w:customStyle="1" w:styleId="CommentSubjectChar">
-    <w:name w:val="Comment Subject Char"/>
-    <w:basedOn w:val="CommentTextChar"/>
-    <w:link w:val="CommentSubject"/>
+  <w:style w:type="character" w:customStyle="1" w:styleId="SubiectComentariuCaracter">
+    <w:name w:val="Subiect Comentariu Caracter"/>
+    <w:basedOn w:val="TextcomentariuCaracter"/>
+    <w:link w:val="SubiectComentariu"/>
     <w:uiPriority w:val="99"/>
     <w:semiHidden/>
     <w:rsid w:val="0001242A"/>
@@ -6539,7 +6611,7 @@
       <w:szCs w:val="20"/>
     </w:rPr>
   </w:style>
-  <w:style w:type="paragraph" w:styleId="Revision">
+  <w:style w:type="paragraph" w:styleId="Revizuire">
     <w:name w:val="Revision"/>
     <w:hidden/>
     <w:uiPriority w:val="99"/>
@@ -6549,7 +6621,7 @@
       <w:spacing w:after="0" w:line="240" w:lineRule="auto"/>
     </w:pPr>
   </w:style>
-  <w:style w:type="paragraph" w:styleId="ListParagraph">
+  <w:style w:type="paragraph" w:styleId="Listparagraf">
     <w:name w:val="List Paragraph"/>
     <w:basedOn w:val="Normal"/>
     <w:uiPriority w:val="34"/>
@@ -6560,9 +6632,9 @@
       <w:contextualSpacing/>
     </w:pPr>
   </w:style>
-  <w:style w:type="table" w:styleId="TableGrid">
+  <w:style w:type="table" w:styleId="Tabelgril">
     <w:name w:val="Table Grid"/>
-    <w:basedOn w:val="TableNormal"/>
+    <w:basedOn w:val="TabelNormal"/>
     <w:uiPriority w:val="39"/>
     <w:rsid w:val="0028542A"/>
     <w:pPr>
@@ -6579,9 +6651,9 @@
       </w:tblBorders>
     </w:tblPr>
   </w:style>
-  <w:style w:type="character" w:styleId="UnresolvedMention">
+  <w:style w:type="character" w:styleId="MeniuneNerezolvat">
     <w:name w:val="Unresolved Mention"/>
-    <w:basedOn w:val="DefaultParagraphFont"/>
+    <w:basedOn w:val="Fontdeparagrafimplicit"/>
     <w:uiPriority w:val="99"/>
     <w:semiHidden/>
     <w:unhideWhenUsed/>
@@ -6591,9 +6663,9 @@
       <w:shd w:val="clear" w:color="auto" w:fill="E1DFDD"/>
     </w:rPr>
   </w:style>
-  <w:style w:type="character" w:styleId="FollowedHyperlink">
+  <w:style w:type="character" w:styleId="HyperlinkParcurs">
     <w:name w:val="FollowedHyperlink"/>
-    <w:basedOn w:val="DefaultParagraphFont"/>
+    <w:basedOn w:val="Fontdeparagrafimplicit"/>
     <w:uiPriority w:val="99"/>
     <w:semiHidden/>
     <w:unhideWhenUsed/>
@@ -6621,12 +6693,12 @@
   </w:style>
   <w:style w:type="character" w:customStyle="1" w:styleId="mark2iv9ezuzc">
     <w:name w:val="mark2iv9ezuzc"/>
-    <w:basedOn w:val="DefaultParagraphFont"/>
+    <w:basedOn w:val="Fontdeparagrafimplicit"/>
     <w:rsid w:val="00E410B0"/>
   </w:style>
   <w:style w:type="character" w:customStyle="1" w:styleId="meeting-start">
     <w:name w:val="meeting-start"/>
-    <w:basedOn w:val="DefaultParagraphFont"/>
+    <w:basedOn w:val="Fontdeparagrafimplicit"/>
     <w:rsid w:val="006A4D93"/>
   </w:style>
 </w:styles>

</xml_diff>